<commit_message>
added the checkbox menu and did some sizing
</commit_message>
<xml_diff>
--- a/proj6UMLDesignDiagram.docx
+++ b/proj6UMLDesignDiagram.docx
@@ -14,15 +14,1044 @@
         <mc:AlternateContent>
           <mc:Choice Requires="wpg">
             <w:drawing>
-              <wp:anchor distT="0" distB="0" distL="114300" distR="114300" simplePos="0" relativeHeight="251671552" behindDoc="0" locked="0" layoutInCell="1" allowOverlap="1" wp14:anchorId="0F69FFBD" wp14:editId="08C80F8A">
+              <wp:anchor distT="0" distB="0" distL="114300" distR="114300" simplePos="0" relativeHeight="251668480" behindDoc="0" locked="0" layoutInCell="1" allowOverlap="1" wp14:anchorId="1608A5A1" wp14:editId="4B601688">
                 <wp:simplePos x="0" y="0"/>
                 <wp:positionH relativeFrom="column">
-                  <wp:posOffset>5048250</wp:posOffset>
+                  <wp:posOffset>7715250</wp:posOffset>
                 </wp:positionH>
                 <wp:positionV relativeFrom="paragraph">
-                  <wp:posOffset>600075</wp:posOffset>
+                  <wp:posOffset>4210050</wp:posOffset>
                 </wp:positionV>
-                <wp:extent cx="1600200" cy="2024050"/>
+                <wp:extent cx="1514475" cy="504190"/>
+                <wp:effectExtent l="0" t="0" r="28575" b="10160"/>
+                <wp:wrapSquare wrapText="bothSides"/>
+                <wp:docPr id="6" name="Group 6"/>
+                <wp:cNvGraphicFramePr/>
+                <a:graphic xmlns:a="http://schemas.openxmlformats.org/drawingml/2006/main">
+                  <a:graphicData uri="http://schemas.microsoft.com/office/word/2010/wordprocessingGroup">
+                    <wpg:wgp>
+                      <wpg:cNvGrpSpPr/>
+                      <wpg:grpSpPr>
+                        <a:xfrm>
+                          <a:off x="0" y="0"/>
+                          <a:ext cx="1514475" cy="504190"/>
+                          <a:chOff x="-3" y="0"/>
+                          <a:chExt cx="2857503" cy="72228"/>
+                        </a:xfrm>
+                      </wpg:grpSpPr>
+                      <wps:wsp>
+                        <wps:cNvPr id="9" name="Text Box 2"/>
+                        <wps:cNvSpPr txBox="1">
+                          <a:spLocks noChangeArrowheads="1"/>
+                        </wps:cNvSpPr>
+                        <wps:spPr bwMode="auto">
+                          <a:xfrm>
+                            <a:off x="-3" y="0"/>
+                            <a:ext cx="2857500" cy="65986"/>
+                          </a:xfrm>
+                          <a:prstGeom prst="rect">
+                            <a:avLst/>
+                          </a:prstGeom>
+                          <a:solidFill>
+                            <a:srgbClr val="FFFFFF"/>
+                          </a:solidFill>
+                          <a:ln w="9525">
+                            <a:solidFill>
+                              <a:srgbClr val="000000"/>
+                            </a:solidFill>
+                            <a:miter lim="800000"/>
+                            <a:headEnd/>
+                            <a:tailEnd/>
+                          </a:ln>
+                        </wps:spPr>
+                        <wps:txbx>
+                          <w:txbxContent>
+                            <w:p>
+                              <w:pPr>
+                                <w:jc w:val="center"/>
+                                <w:rPr>
+                                  <w:sz w:val="20"/>
+                                </w:rPr>
+                              </w:pPr>
+                              <w:proofErr w:type="spellStart"/>
+                              <w:r>
+                                <w:rPr>
+                                  <w:sz w:val="20"/>
+                                </w:rPr>
+                                <w:t>FieldOutOfBounds</w:t>
+                              </w:r>
+                              <w:proofErr w:type="spellEnd"/>
+                              <w:r>
+                                <w:rPr>
+                                  <w:sz w:val="20"/>
+                                </w:rPr>
+                                <w:t xml:space="preserve"> Class</w:t>
+                              </w:r>
+                            </w:p>
+                          </w:txbxContent>
+                        </wps:txbx>
+                        <wps:bodyPr rot="0" vert="horz" wrap="square" lIns="91440" tIns="45720" rIns="91440" bIns="45720" anchor="t" anchorCtr="0">
+                          <a:noAutofit/>
+                        </wps:bodyPr>
+                      </wps:wsp>
+                      <wps:wsp>
+                        <wps:cNvPr id="15" name="Text Box 15"/>
+                        <wps:cNvSpPr txBox="1">
+                          <a:spLocks noChangeArrowheads="1"/>
+                        </wps:cNvSpPr>
+                        <wps:spPr bwMode="auto">
+                          <a:xfrm>
+                            <a:off x="0" y="32407"/>
+                            <a:ext cx="2857500" cy="39821"/>
+                          </a:xfrm>
+                          <a:prstGeom prst="rect">
+                            <a:avLst/>
+                          </a:prstGeom>
+                          <a:solidFill>
+                            <a:srgbClr val="FFFFFF"/>
+                          </a:solidFill>
+                          <a:ln w="9525">
+                            <a:solidFill>
+                              <a:srgbClr val="000000"/>
+                            </a:solidFill>
+                            <a:miter lim="800000"/>
+                            <a:headEnd/>
+                            <a:tailEnd/>
+                          </a:ln>
+                        </wps:spPr>
+                        <wps:txbx>
+                          <w:txbxContent>
+                            <w:p>
+                              <w:pPr>
+                                <w:spacing w:after="0" w:line="240" w:lineRule="auto"/>
+                                <w:rPr>
+                                  <w:sz w:val="20"/>
+                                </w:rPr>
+                              </w:pPr>
+                              <w:r>
+                                <w:rPr>
+                                  <w:sz w:val="20"/>
+                                </w:rPr>
+                                <w:t xml:space="preserve">+ </w:t>
+                              </w:r>
+                              <w:proofErr w:type="spellStart"/>
+                              <w:proofErr w:type="gramStart"/>
+                              <w:r>
+                                <w:rPr>
+                                  <w:sz w:val="20"/>
+                                </w:rPr>
+                                <w:t>FieldOutOfBounds</w:t>
+                              </w:r>
+                              <w:proofErr w:type="spellEnd"/>
+                              <w:r>
+                                <w:rPr>
+                                  <w:sz w:val="20"/>
+                                </w:rPr>
+                                <w:t>(</w:t>
+                              </w:r>
+                              <w:proofErr w:type="gramEnd"/>
+                              <w:r>
+                                <w:rPr>
+                                  <w:sz w:val="20"/>
+                                </w:rPr>
+                                <w:t>String)</w:t>
+                              </w:r>
+                            </w:p>
+                          </w:txbxContent>
+                        </wps:txbx>
+                        <wps:bodyPr rot="0" vert="horz" wrap="square" lIns="91440" tIns="45720" rIns="91440" bIns="45720" anchor="t" anchorCtr="0">
+                          <a:noAutofit/>
+                        </wps:bodyPr>
+                      </wps:wsp>
+                    </wpg:wgp>
+                  </a:graphicData>
+                </a:graphic>
+                <wp14:sizeRelH relativeFrom="margin">
+                  <wp14:pctWidth>0</wp14:pctWidth>
+                </wp14:sizeRelH>
+                <wp14:sizeRelV relativeFrom="margin">
+                  <wp14:pctHeight>0</wp14:pctHeight>
+                </wp14:sizeRelV>
+              </wp:anchor>
+            </w:drawing>
+          </mc:Choice>
+          <mc:Fallback>
+            <w:pict>
+              <v:group w14:anchorId="1608A5A1" id="Group 6" o:spid="_x0000_s1026" style="position:absolute;margin-left:607.5pt;margin-top:331.5pt;width:119.25pt;height:39.7pt;z-index:251668480;mso-width-relative:margin;mso-height-relative:margin" coordorigin="" coordsize="28575,722" o:gfxdata="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">
+                <v:shapetype id="_x0000_t202" coordsize="21600,21600" o:spt="202" path="m,l,21600r21600,l21600,xe">
+                  <v:stroke joinstyle="miter"/>
+                  <v:path gradientshapeok="t" o:connecttype="rect"/>
+                </v:shapetype>
+                <v:shape id="Text Box 2" o:spid="_x0000_s1027" type="#_x0000_t202" style="position:absolute;width:28574;height:659;visibility:visible;mso-wrap-style:square;v-text-anchor:top" o:gfxdata="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">
+                  <v:textbox>
+                    <w:txbxContent>
+                      <w:p>
+                        <w:pPr>
+                          <w:jc w:val="center"/>
+                          <w:rPr>
+                            <w:sz w:val="20"/>
+                          </w:rPr>
+                        </w:pPr>
+                        <w:proofErr w:type="spellStart"/>
+                        <w:r>
+                          <w:rPr>
+                            <w:sz w:val="20"/>
+                          </w:rPr>
+                          <w:t>FieldOutOfBounds</w:t>
+                        </w:r>
+                        <w:proofErr w:type="spellEnd"/>
+                        <w:r>
+                          <w:rPr>
+                            <w:sz w:val="20"/>
+                          </w:rPr>
+                          <w:t xml:space="preserve"> Class</w:t>
+                        </w:r>
+                      </w:p>
+                    </w:txbxContent>
+                  </v:textbox>
+                </v:shape>
+                <v:shape id="Text Box 15" o:spid="_x0000_s1028" type="#_x0000_t202" style="position:absolute;top:324;width:28575;height:398;visibility:visible;mso-wrap-style:square;v-text-anchor:top" o:gfxdata="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">
+                  <v:textbox>
+                    <w:txbxContent>
+                      <w:p>
+                        <w:pPr>
+                          <w:spacing w:after="0" w:line="240" w:lineRule="auto"/>
+                          <w:rPr>
+                            <w:sz w:val="20"/>
+                          </w:rPr>
+                        </w:pPr>
+                        <w:r>
+                          <w:rPr>
+                            <w:sz w:val="20"/>
+                          </w:rPr>
+                          <w:t xml:space="preserve">+ </w:t>
+                        </w:r>
+                        <w:proofErr w:type="spellStart"/>
+                        <w:proofErr w:type="gramStart"/>
+                        <w:r>
+                          <w:rPr>
+                            <w:sz w:val="20"/>
+                          </w:rPr>
+                          <w:t>FieldOutOfBounds</w:t>
+                        </w:r>
+                        <w:proofErr w:type="spellEnd"/>
+                        <w:r>
+                          <w:rPr>
+                            <w:sz w:val="20"/>
+                          </w:rPr>
+                          <w:t>(</w:t>
+                        </w:r>
+                        <w:proofErr w:type="gramEnd"/>
+                        <w:r>
+                          <w:rPr>
+                            <w:sz w:val="20"/>
+                          </w:rPr>
+                          <w:t>String)</w:t>
+                        </w:r>
+                      </w:p>
+                    </w:txbxContent>
+                  </v:textbox>
+                </v:shape>
+                <w10:wrap type="square"/>
+              </v:group>
+            </w:pict>
+          </mc:Fallback>
+        </mc:AlternateContent>
+      </w:r>
+      <w:r>
+        <w:rPr>
+          <w:noProof/>
+          <w:sz w:val="16"/>
+          <w:szCs w:val="16"/>
+        </w:rPr>
+        <mc:AlternateContent>
+          <mc:Choice Requires="wpg">
+            <w:drawing>
+              <wp:anchor distT="0" distB="0" distL="114300" distR="114300" simplePos="0" relativeHeight="251657216" behindDoc="0" locked="0" layoutInCell="1" allowOverlap="1" wp14:anchorId="6135DB5B" wp14:editId="3823DF32">
+                <wp:simplePos x="0" y="0"/>
+                <wp:positionH relativeFrom="column">
+                  <wp:posOffset>6409055</wp:posOffset>
+                </wp:positionH>
+                <wp:positionV relativeFrom="paragraph">
+                  <wp:posOffset>1940560</wp:posOffset>
+                </wp:positionV>
+                <wp:extent cx="1396844" cy="1845310"/>
+                <wp:effectExtent l="0" t="0" r="13335" b="21590"/>
+                <wp:wrapSquare wrapText="bothSides"/>
+                <wp:docPr id="26" name="Group 26"/>
+                <wp:cNvGraphicFramePr/>
+                <a:graphic xmlns:a="http://schemas.openxmlformats.org/drawingml/2006/main">
+                  <a:graphicData uri="http://schemas.microsoft.com/office/word/2010/wordprocessingGroup">
+                    <wpg:wgp>
+                      <wpg:cNvGrpSpPr/>
+                      <wpg:grpSpPr>
+                        <a:xfrm>
+                          <a:off x="0" y="0"/>
+                          <a:ext cx="1396844" cy="1845310"/>
+                          <a:chOff x="0" y="0"/>
+                          <a:chExt cx="2857500" cy="403300"/>
+                        </a:xfrm>
+                      </wpg:grpSpPr>
+                      <wps:wsp>
+                        <wps:cNvPr id="27" name="Text Box 2"/>
+                        <wps:cNvSpPr txBox="1">
+                          <a:spLocks noChangeArrowheads="1"/>
+                        </wps:cNvSpPr>
+                        <wps:spPr bwMode="auto">
+                          <a:xfrm>
+                            <a:off x="0" y="0"/>
+                            <a:ext cx="2857500" cy="65986"/>
+                          </a:xfrm>
+                          <a:prstGeom prst="rect">
+                            <a:avLst/>
+                          </a:prstGeom>
+                          <a:solidFill>
+                            <a:srgbClr val="FFFFFF"/>
+                          </a:solidFill>
+                          <a:ln w="9525">
+                            <a:solidFill>
+                              <a:srgbClr val="000000"/>
+                            </a:solidFill>
+                            <a:miter lim="800000"/>
+                            <a:headEnd/>
+                            <a:tailEnd/>
+                          </a:ln>
+                        </wps:spPr>
+                        <wps:txbx>
+                          <w:txbxContent>
+                            <w:p>
+                              <w:pPr>
+                                <w:jc w:val="center"/>
+                                <w:rPr>
+                                  <w:sz w:val="20"/>
+                                </w:rPr>
+                              </w:pPr>
+                              <w:r>
+                                <w:rPr>
+                                  <w:sz w:val="20"/>
+                                </w:rPr>
+                                <w:t>Coffee</w:t>
+                              </w:r>
+                              <w:r>
+                                <w:rPr>
+                                  <w:sz w:val="20"/>
+                                </w:rPr>
+                                <w:t xml:space="preserve"> Class</w:t>
+                              </w:r>
+                            </w:p>
+                          </w:txbxContent>
+                        </wps:txbx>
+                        <wps:bodyPr rot="0" vert="horz" wrap="square" lIns="91440" tIns="45720" rIns="91440" bIns="45720" anchor="t" anchorCtr="0">
+                          <a:noAutofit/>
+                        </wps:bodyPr>
+                      </wps:wsp>
+                      <wps:wsp>
+                        <wps:cNvPr id="28" name="Text Box 28"/>
+                        <wps:cNvSpPr txBox="1">
+                          <a:spLocks noChangeArrowheads="1"/>
+                        </wps:cNvSpPr>
+                        <wps:spPr bwMode="auto">
+                          <a:xfrm>
+                            <a:off x="0" y="65974"/>
+                            <a:ext cx="2857500" cy="86030"/>
+                          </a:xfrm>
+                          <a:prstGeom prst="rect">
+                            <a:avLst/>
+                          </a:prstGeom>
+                          <a:solidFill>
+                            <a:srgbClr val="FFFFFF"/>
+                          </a:solidFill>
+                          <a:ln w="9525">
+                            <a:solidFill>
+                              <a:srgbClr val="000000"/>
+                            </a:solidFill>
+                            <a:miter lim="800000"/>
+                            <a:headEnd/>
+                            <a:tailEnd/>
+                          </a:ln>
+                        </wps:spPr>
+                        <wps:txbx>
+                          <w:txbxContent>
+                            <w:p>
+                              <w:pPr>
+                                <w:pStyle w:val="ListParagraph"/>
+                                <w:numPr>
+                                  <w:ilvl w:val="0"/>
+                                  <w:numId w:val="1"/>
+                                </w:numPr>
+                                <w:rPr>
+                                  <w:sz w:val="20"/>
+                                </w:rPr>
+                              </w:pPr>
+                              <w:r>
+                                <w:rPr>
+                                  <w:sz w:val="20"/>
+                                </w:rPr>
+                                <w:t>type: String</w:t>
+                              </w:r>
+                            </w:p>
+                            <w:p>
+                              <w:pPr>
+                                <w:pStyle w:val="ListParagraph"/>
+                                <w:numPr>
+                                  <w:ilvl w:val="0"/>
+                                  <w:numId w:val="1"/>
+                                </w:numPr>
+                                <w:rPr>
+                                  <w:sz w:val="20"/>
+                                </w:rPr>
+                              </w:pPr>
+                              <w:r>
+                                <w:rPr>
+                                  <w:sz w:val="20"/>
+                                </w:rPr>
+                                <w:t>cost: double</w:t>
+                              </w:r>
+                            </w:p>
+                          </w:txbxContent>
+                        </wps:txbx>
+                        <wps:bodyPr rot="0" vert="horz" wrap="square" lIns="91440" tIns="45720" rIns="91440" bIns="45720" anchor="t" anchorCtr="0">
+                          <a:noAutofit/>
+                        </wps:bodyPr>
+                      </wps:wsp>
+                      <wps:wsp>
+                        <wps:cNvPr id="29" name="Text Box 29"/>
+                        <wps:cNvSpPr txBox="1">
+                          <a:spLocks noChangeArrowheads="1"/>
+                        </wps:cNvSpPr>
+                        <wps:spPr bwMode="auto">
+                          <a:xfrm>
+                            <a:off x="0" y="150778"/>
+                            <a:ext cx="2857500" cy="252522"/>
+                          </a:xfrm>
+                          <a:prstGeom prst="rect">
+                            <a:avLst/>
+                          </a:prstGeom>
+                          <a:solidFill>
+                            <a:srgbClr val="FFFFFF"/>
+                          </a:solidFill>
+                          <a:ln w="9525">
+                            <a:solidFill>
+                              <a:srgbClr val="000000"/>
+                            </a:solidFill>
+                            <a:miter lim="800000"/>
+                            <a:headEnd/>
+                            <a:tailEnd/>
+                          </a:ln>
+                        </wps:spPr>
+                        <wps:txbx>
+                          <w:txbxContent>
+                            <w:p>
+                              <w:pPr>
+                                <w:spacing w:after="0"/>
+                                <w:rPr>
+                                  <w:sz w:val="20"/>
+                                </w:rPr>
+                              </w:pPr>
+                              <w:r>
+                                <w:rPr>
+                                  <w:sz w:val="20"/>
+                                </w:rPr>
+                                <w:t xml:space="preserve">+ </w:t>
+                              </w:r>
+                              <w:proofErr w:type="gramStart"/>
+                              <w:r>
+                                <w:rPr>
+                                  <w:sz w:val="20"/>
+                                </w:rPr>
+                                <w:t>Coffee(</w:t>
+                              </w:r>
+                              <w:proofErr w:type="gramEnd"/>
+                              <w:r>
+                                <w:rPr>
+                                  <w:sz w:val="20"/>
+                                </w:rPr>
+                                <w:t>)</w:t>
+                              </w:r>
+                            </w:p>
+                            <w:p>
+                              <w:pPr>
+                                <w:spacing w:after="0"/>
+                                <w:rPr>
+                                  <w:sz w:val="20"/>
+                                </w:rPr>
+                              </w:pPr>
+                              <w:r>
+                                <w:rPr>
+                                  <w:sz w:val="20"/>
+                                </w:rPr>
+                                <w:t xml:space="preserve">+ </w:t>
+                              </w:r>
+                              <w:proofErr w:type="gramStart"/>
+                              <w:r>
+                                <w:rPr>
+                                  <w:sz w:val="20"/>
+                                </w:rPr>
+                                <w:t>Coffee(</w:t>
+                              </w:r>
+                              <w:proofErr w:type="gramEnd"/>
+                              <w:r>
+                                <w:rPr>
+                                  <w:sz w:val="20"/>
+                                </w:rPr>
+                                <w:t>)</w:t>
+                              </w:r>
+                            </w:p>
+                            <w:p>
+                              <w:pPr>
+                                <w:spacing w:after="0"/>
+                                <w:rPr>
+                                  <w:sz w:val="20"/>
+                                </w:rPr>
+                              </w:pPr>
+                              <w:r>
+                                <w:rPr>
+                                  <w:sz w:val="20"/>
+                                </w:rPr>
+                                <w:t xml:space="preserve">+ </w:t>
+                              </w:r>
+                              <w:proofErr w:type="spellStart"/>
+                              <w:proofErr w:type="gramStart"/>
+                              <w:r>
+                                <w:rPr>
+                                  <w:sz w:val="20"/>
+                                </w:rPr>
+                                <w:t>getType</w:t>
+                              </w:r>
+                              <w:proofErr w:type="spellEnd"/>
+                              <w:r>
+                                <w:rPr>
+                                  <w:sz w:val="20"/>
+                                </w:rPr>
+                                <w:t>( )</w:t>
+                              </w:r>
+                              <w:proofErr w:type="gramEnd"/>
+                              <w:r>
+                                <w:rPr>
+                                  <w:sz w:val="20"/>
+                                </w:rPr>
+                                <w:t xml:space="preserve"> : String</w:t>
+                              </w:r>
+                            </w:p>
+                            <w:p>
+                              <w:pPr>
+                                <w:spacing w:after="0"/>
+                                <w:rPr>
+                                  <w:sz w:val="20"/>
+                                </w:rPr>
+                              </w:pPr>
+                              <w:r>
+                                <w:rPr>
+                                  <w:sz w:val="20"/>
+                                </w:rPr>
+                                <w:t xml:space="preserve">+ </w:t>
+                              </w:r>
+                              <w:proofErr w:type="spellStart"/>
+                              <w:proofErr w:type="gramStart"/>
+                              <w:r>
+                                <w:rPr>
+                                  <w:sz w:val="20"/>
+                                </w:rPr>
+                                <w:t>setType</w:t>
+                              </w:r>
+                              <w:proofErr w:type="spellEnd"/>
+                              <w:r>
+                                <w:rPr>
+                                  <w:sz w:val="20"/>
+                                </w:rPr>
+                                <w:t>( String</w:t>
+                              </w:r>
+                              <w:proofErr w:type="gramEnd"/>
+                              <w:r>
+                                <w:rPr>
+                                  <w:sz w:val="20"/>
+                                </w:rPr>
+                                <w:t xml:space="preserve">) </w:t>
+                              </w:r>
+                            </w:p>
+                            <w:p>
+                              <w:pPr>
+                                <w:spacing w:after="0"/>
+                                <w:rPr>
+                                  <w:sz w:val="20"/>
+                                </w:rPr>
+                              </w:pPr>
+                              <w:r>
+                                <w:rPr>
+                                  <w:sz w:val="20"/>
+                                </w:rPr>
+                                <w:t>+</w:t>
+                              </w:r>
+                              <w:proofErr w:type="spellStart"/>
+                              <w:proofErr w:type="gramStart"/>
+                              <w:r>
+                                <w:rPr>
+                                  <w:sz w:val="20"/>
+                                </w:rPr>
+                                <w:t>getCost</w:t>
+                              </w:r>
+                              <w:proofErr w:type="spellEnd"/>
+                              <w:r>
+                                <w:rPr>
+                                  <w:sz w:val="20"/>
+                                </w:rPr>
+                                <w:t>( )</w:t>
+                              </w:r>
+                              <w:proofErr w:type="gramEnd"/>
+                              <w:r>
+                                <w:rPr>
+                                  <w:sz w:val="20"/>
+                                </w:rPr>
+                                <w:t>: String</w:t>
+                              </w:r>
+                            </w:p>
+                            <w:p>
+                              <w:pPr>
+                                <w:spacing w:after="0"/>
+                                <w:rPr>
+                                  <w:sz w:val="20"/>
+                                </w:rPr>
+                              </w:pPr>
+                              <w:r>
+                                <w:rPr>
+                                  <w:sz w:val="20"/>
+                                </w:rPr>
+                                <w:t>+</w:t>
+                              </w:r>
+                              <w:proofErr w:type="spellStart"/>
+                              <w:proofErr w:type="gramStart"/>
+                              <w:r>
+                                <w:rPr>
+                                  <w:sz w:val="20"/>
+                                </w:rPr>
+                                <w:t>setCost</w:t>
+                              </w:r>
+                              <w:proofErr w:type="spellEnd"/>
+                              <w:r>
+                                <w:rPr>
+                                  <w:sz w:val="20"/>
+                                </w:rPr>
+                                <w:t>( String</w:t>
+                              </w:r>
+                              <w:proofErr w:type="gramEnd"/>
+                              <w:r>
+                                <w:rPr>
+                                  <w:sz w:val="20"/>
+                                </w:rPr>
+                                <w:t>)</w:t>
+                              </w:r>
+                            </w:p>
+                            <w:p>
+                              <w:pPr>
+                                <w:spacing w:after="0"/>
+                                <w:rPr>
+                                  <w:sz w:val="20"/>
+                                </w:rPr>
+                              </w:pPr>
+                              <w:r>
+                                <w:rPr>
+                                  <w:sz w:val="20"/>
+                                </w:rPr>
+                                <w:t>+</w:t>
+                              </w:r>
+                              <w:proofErr w:type="spellStart"/>
+                              <w:proofErr w:type="gramStart"/>
+                              <w:r>
+                                <w:rPr>
+                                  <w:sz w:val="20"/>
+                                </w:rPr>
+                                <w:t>toString</w:t>
+                              </w:r>
+                              <w:proofErr w:type="spellEnd"/>
+                              <w:r>
+                                <w:rPr>
+                                  <w:sz w:val="20"/>
+                                </w:rPr>
+                                <w:t>( )</w:t>
+                              </w:r>
+                              <w:proofErr w:type="gramEnd"/>
+                              <w:r>
+                                <w:rPr>
+                                  <w:sz w:val="20"/>
+                                </w:rPr>
+                                <w:t xml:space="preserve"> : String</w:t>
+                              </w:r>
+                            </w:p>
+                            <w:p>
+                              <w:pPr>
+                                <w:pStyle w:val="ListParagraph"/>
+                                <w:spacing w:after="0"/>
+                                <w:ind w:left="360"/>
+                                <w:rPr>
+                                  <w:sz w:val="20"/>
+                                </w:rPr>
+                              </w:pPr>
+                            </w:p>
+                          </w:txbxContent>
+                        </wps:txbx>
+                        <wps:bodyPr rot="0" vert="horz" wrap="square" lIns="91440" tIns="45720" rIns="91440" bIns="45720" anchor="t" anchorCtr="0">
+                          <a:noAutofit/>
+                        </wps:bodyPr>
+                      </wps:wsp>
+                    </wpg:wgp>
+                  </a:graphicData>
+                </a:graphic>
+                <wp14:sizeRelH relativeFrom="margin">
+                  <wp14:pctWidth>0</wp14:pctWidth>
+                </wp14:sizeRelH>
+                <wp14:sizeRelV relativeFrom="margin">
+                  <wp14:pctHeight>0</wp14:pctHeight>
+                </wp14:sizeRelV>
+              </wp:anchor>
+            </w:drawing>
+          </mc:Choice>
+          <mc:Fallback>
+            <w:pict>
+              <v:group w14:anchorId="6135DB5B" id="Group 26" o:spid="_x0000_s1029" style="position:absolute;margin-left:504.65pt;margin-top:152.8pt;width:110pt;height:145.3pt;z-index:251657216;mso-width-relative:margin;mso-height-relative:margin" coordsize="28575,4033" o:gfxdata="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">
+                <v:shape id="Text Box 2" o:spid="_x0000_s1030" type="#_x0000_t202" style="position:absolute;width:28575;height:659;visibility:visible;mso-wrap-style:square;v-text-anchor:top" o:gfxdata="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">
+                  <v:textbox>
+                    <w:txbxContent>
+                      <w:p>
+                        <w:pPr>
+                          <w:jc w:val="center"/>
+                          <w:rPr>
+                            <w:sz w:val="20"/>
+                          </w:rPr>
+                        </w:pPr>
+                        <w:r>
+                          <w:rPr>
+                            <w:sz w:val="20"/>
+                          </w:rPr>
+                          <w:t>Coffee</w:t>
+                        </w:r>
+                        <w:r>
+                          <w:rPr>
+                            <w:sz w:val="20"/>
+                          </w:rPr>
+                          <w:t xml:space="preserve"> Class</w:t>
+                        </w:r>
+                      </w:p>
+                    </w:txbxContent>
+                  </v:textbox>
+                </v:shape>
+                <v:shape id="Text Box 28" o:spid="_x0000_s1031" type="#_x0000_t202" style="position:absolute;top:659;width:28575;height:861;visibility:visible;mso-wrap-style:square;v-text-anchor:top" o:gfxdata="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">
+                  <v:textbox>
+                    <w:txbxContent>
+                      <w:p>
+                        <w:pPr>
+                          <w:pStyle w:val="ListParagraph"/>
+                          <w:numPr>
+                            <w:ilvl w:val="0"/>
+                            <w:numId w:val="1"/>
+                          </w:numPr>
+                          <w:rPr>
+                            <w:sz w:val="20"/>
+                          </w:rPr>
+                        </w:pPr>
+                        <w:r>
+                          <w:rPr>
+                            <w:sz w:val="20"/>
+                          </w:rPr>
+                          <w:t>type: String</w:t>
+                        </w:r>
+                      </w:p>
+                      <w:p>
+                        <w:pPr>
+                          <w:pStyle w:val="ListParagraph"/>
+                          <w:numPr>
+                            <w:ilvl w:val="0"/>
+                            <w:numId w:val="1"/>
+                          </w:numPr>
+                          <w:rPr>
+                            <w:sz w:val="20"/>
+                          </w:rPr>
+                        </w:pPr>
+                        <w:r>
+                          <w:rPr>
+                            <w:sz w:val="20"/>
+                          </w:rPr>
+                          <w:t>cost: double</w:t>
+                        </w:r>
+                      </w:p>
+                    </w:txbxContent>
+                  </v:textbox>
+                </v:shape>
+                <v:shape id="Text Box 29" o:spid="_x0000_s1032" type="#_x0000_t202" style="position:absolute;top:1507;width:28575;height:2526;visibility:visible;mso-wrap-style:square;v-text-anchor:top" o:gfxdata="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">
+                  <v:textbox>
+                    <w:txbxContent>
+                      <w:p>
+                        <w:pPr>
+                          <w:spacing w:after="0"/>
+                          <w:rPr>
+                            <w:sz w:val="20"/>
+                          </w:rPr>
+                        </w:pPr>
+                        <w:r>
+                          <w:rPr>
+                            <w:sz w:val="20"/>
+                          </w:rPr>
+                          <w:t xml:space="preserve">+ </w:t>
+                        </w:r>
+                        <w:proofErr w:type="gramStart"/>
+                        <w:r>
+                          <w:rPr>
+                            <w:sz w:val="20"/>
+                          </w:rPr>
+                          <w:t>Coffee(</w:t>
+                        </w:r>
+                        <w:proofErr w:type="gramEnd"/>
+                        <w:r>
+                          <w:rPr>
+                            <w:sz w:val="20"/>
+                          </w:rPr>
+                          <w:t>)</w:t>
+                        </w:r>
+                      </w:p>
+                      <w:p>
+                        <w:pPr>
+                          <w:spacing w:after="0"/>
+                          <w:rPr>
+                            <w:sz w:val="20"/>
+                          </w:rPr>
+                        </w:pPr>
+                        <w:r>
+                          <w:rPr>
+                            <w:sz w:val="20"/>
+                          </w:rPr>
+                          <w:t xml:space="preserve">+ </w:t>
+                        </w:r>
+                        <w:proofErr w:type="gramStart"/>
+                        <w:r>
+                          <w:rPr>
+                            <w:sz w:val="20"/>
+                          </w:rPr>
+                          <w:t>Coffee(</w:t>
+                        </w:r>
+                        <w:proofErr w:type="gramEnd"/>
+                        <w:r>
+                          <w:rPr>
+                            <w:sz w:val="20"/>
+                          </w:rPr>
+                          <w:t>)</w:t>
+                        </w:r>
+                      </w:p>
+                      <w:p>
+                        <w:pPr>
+                          <w:spacing w:after="0"/>
+                          <w:rPr>
+                            <w:sz w:val="20"/>
+                          </w:rPr>
+                        </w:pPr>
+                        <w:r>
+                          <w:rPr>
+                            <w:sz w:val="20"/>
+                          </w:rPr>
+                          <w:t xml:space="preserve">+ </w:t>
+                        </w:r>
+                        <w:proofErr w:type="spellStart"/>
+                        <w:proofErr w:type="gramStart"/>
+                        <w:r>
+                          <w:rPr>
+                            <w:sz w:val="20"/>
+                          </w:rPr>
+                          <w:t>getType</w:t>
+                        </w:r>
+                        <w:proofErr w:type="spellEnd"/>
+                        <w:r>
+                          <w:rPr>
+                            <w:sz w:val="20"/>
+                          </w:rPr>
+                          <w:t>( )</w:t>
+                        </w:r>
+                        <w:proofErr w:type="gramEnd"/>
+                        <w:r>
+                          <w:rPr>
+                            <w:sz w:val="20"/>
+                          </w:rPr>
+                          <w:t xml:space="preserve"> : String</w:t>
+                        </w:r>
+                      </w:p>
+                      <w:p>
+                        <w:pPr>
+                          <w:spacing w:after="0"/>
+                          <w:rPr>
+                            <w:sz w:val="20"/>
+                          </w:rPr>
+                        </w:pPr>
+                        <w:r>
+                          <w:rPr>
+                            <w:sz w:val="20"/>
+                          </w:rPr>
+                          <w:t xml:space="preserve">+ </w:t>
+                        </w:r>
+                        <w:proofErr w:type="spellStart"/>
+                        <w:proofErr w:type="gramStart"/>
+                        <w:r>
+                          <w:rPr>
+                            <w:sz w:val="20"/>
+                          </w:rPr>
+                          <w:t>setType</w:t>
+                        </w:r>
+                        <w:proofErr w:type="spellEnd"/>
+                        <w:r>
+                          <w:rPr>
+                            <w:sz w:val="20"/>
+                          </w:rPr>
+                          <w:t>( String</w:t>
+                        </w:r>
+                        <w:proofErr w:type="gramEnd"/>
+                        <w:r>
+                          <w:rPr>
+                            <w:sz w:val="20"/>
+                          </w:rPr>
+                          <w:t xml:space="preserve">) </w:t>
+                        </w:r>
+                      </w:p>
+                      <w:p>
+                        <w:pPr>
+                          <w:spacing w:after="0"/>
+                          <w:rPr>
+                            <w:sz w:val="20"/>
+                          </w:rPr>
+                        </w:pPr>
+                        <w:r>
+                          <w:rPr>
+                            <w:sz w:val="20"/>
+                          </w:rPr>
+                          <w:t>+</w:t>
+                        </w:r>
+                        <w:proofErr w:type="spellStart"/>
+                        <w:proofErr w:type="gramStart"/>
+                        <w:r>
+                          <w:rPr>
+                            <w:sz w:val="20"/>
+                          </w:rPr>
+                          <w:t>getCost</w:t>
+                        </w:r>
+                        <w:proofErr w:type="spellEnd"/>
+                        <w:r>
+                          <w:rPr>
+                            <w:sz w:val="20"/>
+                          </w:rPr>
+                          <w:t>( )</w:t>
+                        </w:r>
+                        <w:proofErr w:type="gramEnd"/>
+                        <w:r>
+                          <w:rPr>
+                            <w:sz w:val="20"/>
+                          </w:rPr>
+                          <w:t>: String</w:t>
+                        </w:r>
+                      </w:p>
+                      <w:p>
+                        <w:pPr>
+                          <w:spacing w:after="0"/>
+                          <w:rPr>
+                            <w:sz w:val="20"/>
+                          </w:rPr>
+                        </w:pPr>
+                        <w:r>
+                          <w:rPr>
+                            <w:sz w:val="20"/>
+                          </w:rPr>
+                          <w:t>+</w:t>
+                        </w:r>
+                        <w:proofErr w:type="spellStart"/>
+                        <w:proofErr w:type="gramStart"/>
+                        <w:r>
+                          <w:rPr>
+                            <w:sz w:val="20"/>
+                          </w:rPr>
+                          <w:t>setCost</w:t>
+                        </w:r>
+                        <w:proofErr w:type="spellEnd"/>
+                        <w:r>
+                          <w:rPr>
+                            <w:sz w:val="20"/>
+                          </w:rPr>
+                          <w:t>( String</w:t>
+                        </w:r>
+                        <w:proofErr w:type="gramEnd"/>
+                        <w:r>
+                          <w:rPr>
+                            <w:sz w:val="20"/>
+                          </w:rPr>
+                          <w:t>)</w:t>
+                        </w:r>
+                      </w:p>
+                      <w:p>
+                        <w:pPr>
+                          <w:spacing w:after="0"/>
+                          <w:rPr>
+                            <w:sz w:val="20"/>
+                          </w:rPr>
+                        </w:pPr>
+                        <w:r>
+                          <w:rPr>
+                            <w:sz w:val="20"/>
+                          </w:rPr>
+                          <w:t>+</w:t>
+                        </w:r>
+                        <w:proofErr w:type="spellStart"/>
+                        <w:proofErr w:type="gramStart"/>
+                        <w:r>
+                          <w:rPr>
+                            <w:sz w:val="20"/>
+                          </w:rPr>
+                          <w:t>toString</w:t>
+                        </w:r>
+                        <w:proofErr w:type="spellEnd"/>
+                        <w:r>
+                          <w:rPr>
+                            <w:sz w:val="20"/>
+                          </w:rPr>
+                          <w:t>( )</w:t>
+                        </w:r>
+                        <w:proofErr w:type="gramEnd"/>
+                        <w:r>
+                          <w:rPr>
+                            <w:sz w:val="20"/>
+                          </w:rPr>
+                          <w:t xml:space="preserve"> : String</w:t>
+                        </w:r>
+                      </w:p>
+                      <w:p>
+                        <w:pPr>
+                          <w:pStyle w:val="ListParagraph"/>
+                          <w:spacing w:after="0"/>
+                          <w:ind w:left="360"/>
+                          <w:rPr>
+                            <w:sz w:val="20"/>
+                          </w:rPr>
+                        </w:pPr>
+                      </w:p>
+                    </w:txbxContent>
+                  </v:textbox>
+                </v:shape>
+                <w10:wrap type="square"/>
+              </v:group>
+            </w:pict>
+          </mc:Fallback>
+        </mc:AlternateContent>
+      </w:r>
+      <w:r>
+        <w:rPr>
+          <w:noProof/>
+          <w:sz w:val="16"/>
+          <w:szCs w:val="16"/>
+        </w:rPr>
+        <mc:AlternateContent>
+          <mc:Choice Requires="wpg">
+            <w:drawing>
+              <wp:anchor distT="0" distB="0" distL="114300" distR="114300" simplePos="0" relativeHeight="251671552" behindDoc="0" locked="0" layoutInCell="1" allowOverlap="1" wp14:anchorId="0F69FFBD" wp14:editId="2448BD04">
+                <wp:simplePos x="0" y="0"/>
+                <wp:positionH relativeFrom="column">
+                  <wp:posOffset>4600575</wp:posOffset>
+                </wp:positionH>
+                <wp:positionV relativeFrom="paragraph">
+                  <wp:posOffset>307340</wp:posOffset>
+                </wp:positionV>
+                <wp:extent cx="1600200" cy="2023745"/>
                 <wp:effectExtent l="0" t="0" r="19050" b="14605"/>
                 <wp:wrapNone/>
                 <wp:docPr id="16" name="Group 16"/>
@@ -34,9 +1063,9 @@
                       <wpg:grpSpPr>
                         <a:xfrm>
                           <a:off x="0" y="0"/>
-                          <a:ext cx="1600200" cy="2024050"/>
+                          <a:ext cx="1600200" cy="2023745"/>
                           <a:chOff x="0" y="0"/>
-                          <a:chExt cx="1600200" cy="2024050"/>
+                          <a:chExt cx="1600200" cy="2023745"/>
                         </a:xfrm>
                       </wpg:grpSpPr>
                       <wpg:grpSp>
@@ -45,9 +1074,9 @@
                         <wpg:grpSpPr>
                           <a:xfrm>
                             <a:off x="0" y="0"/>
-                            <a:ext cx="1600200" cy="856615"/>
+                            <a:ext cx="1600200" cy="748997"/>
                             <a:chOff x="-187098" y="-85720"/>
-                            <a:chExt cx="2857500" cy="106359"/>
+                            <a:chExt cx="2857500" cy="92997"/>
                           </a:xfrm>
                         </wpg:grpSpPr>
                         <wps:wsp>
@@ -109,8 +1138,8 @@
                           </wps:cNvSpPr>
                           <wps:spPr bwMode="auto">
                             <a:xfrm>
-                              <a:off x="-187098" y="-45136"/>
-                              <a:ext cx="2857500" cy="65775"/>
+                              <a:off x="-187098" y="-45148"/>
+                              <a:ext cx="2857500" cy="52425"/>
                             </a:xfrm>
                             <a:prstGeom prst="rect">
                               <a:avLst/>
@@ -129,6 +1158,42 @@
                           </wps:spPr>
                           <wps:txbx>
                             <w:txbxContent>
+                              <w:p>
+                                <w:pPr>
+                                  <w:pStyle w:val="ListParagraph"/>
+                                  <w:numPr>
+                                    <w:ilvl w:val="0"/>
+                                    <w:numId w:val="1"/>
+                                  </w:numPr>
+                                  <w:rPr>
+                                    <w:sz w:val="20"/>
+                                  </w:rPr>
+                                </w:pPr>
+                                <w:r>
+                                  <w:rPr>
+                                    <w:sz w:val="20"/>
+                                  </w:rPr>
+                                  <w:t>type: String</w:t>
+                                </w:r>
+                              </w:p>
+                              <w:p>
+                                <w:pPr>
+                                  <w:pStyle w:val="ListParagraph"/>
+                                  <w:numPr>
+                                    <w:ilvl w:val="0"/>
+                                    <w:numId w:val="1"/>
+                                  </w:numPr>
+                                  <w:rPr>
+                                    <w:sz w:val="20"/>
+                                  </w:rPr>
+                                </w:pPr>
+                                <w:r>
+                                  <w:rPr>
+                                    <w:sz w:val="20"/>
+                                  </w:rPr>
+                                  <w:t>cost: double</w:t>
+                                </w:r>
+                              </w:p>
                               <w:p>
                                 <w:pPr>
                                   <w:jc w:val="center"/>
@@ -152,8 +1217,8 @@
                         </wps:cNvSpPr>
                         <wps:spPr bwMode="auto">
                           <a:xfrm>
-                            <a:off x="0" y="857250"/>
-                            <a:ext cx="1600200" cy="1166800"/>
+                            <a:off x="0" y="748884"/>
+                            <a:ext cx="1600200" cy="1274861"/>
                           </a:xfrm>
                           <a:prstGeom prst="rect">
                             <a:avLst/>
@@ -444,13 +1509,9 @@
           </mc:Choice>
           <mc:Fallback>
             <w:pict>
-              <v:group w14:anchorId="0F69FFBD" id="Group 16" o:spid="_x0000_s1026" style="position:absolute;margin-left:397.5pt;margin-top:47.25pt;width:126pt;height:159.35pt;z-index:251671552" coordsize="16002,20240" o:gfxdata="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">
-                <v:group id="Group 1" o:spid="_x0000_s1027" style="position:absolute;width:16002;height:8566" coordorigin="-1870,-857" coordsize="28575,1063" o:gfxdata="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">
-                  <v:shapetype id="_x0000_t202" coordsize="21600,21600" o:spt="202" path="m,l,21600r21600,l21600,xe">
-                    <v:stroke joinstyle="miter"/>
-                    <v:path gradientshapeok="t" o:connecttype="rect"/>
-                  </v:shapetype>
-                  <v:shape id="Text Box 2" o:spid="_x0000_s1028" type="#_x0000_t202" style="position:absolute;left:-1870;top:-857;width:28574;height:402;visibility:visible;mso-wrap-style:square;v-text-anchor:top" o:gfxdata="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">
+              <v:group w14:anchorId="0F69FFBD" id="Group 16" o:spid="_x0000_s1033" style="position:absolute;margin-left:362.25pt;margin-top:24.2pt;width:126pt;height:159.35pt;z-index:251671552" coordsize="16002,20237" o:gfxdata="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">
+                <v:group id="Group 1" o:spid="_x0000_s1034" style="position:absolute;width:16002;height:7489" coordorigin="-1870,-857" coordsize="28575,929" o:gfxdata="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">
+                  <v:shape id="Text Box 2" o:spid="_x0000_s1035" type="#_x0000_t202" style="position:absolute;left:-1870;top:-857;width:28574;height:402;visibility:visible;mso-wrap-style:square;v-text-anchor:top" o:gfxdata="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">
                     <v:textbox>
                       <w:txbxContent>
                         <w:p>
@@ -475,9 +1536,45 @@
                       </w:txbxContent>
                     </v:textbox>
                   </v:shape>
-                  <v:shape id="Text Box 5" o:spid="_x0000_s1029" type="#_x0000_t202" style="position:absolute;left:-1870;top:-451;width:28574;height:657;visibility:visible;mso-wrap-style:square;v-text-anchor:top" o:gfxdata="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">
+                  <v:shape id="Text Box 5" o:spid="_x0000_s1036" type="#_x0000_t202" style="position:absolute;left:-1870;top:-451;width:28574;height:523;visibility:visible;mso-wrap-style:square;v-text-anchor:top" o:gfxdata="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">
                     <v:textbox>
                       <w:txbxContent>
+                        <w:p>
+                          <w:pPr>
+                            <w:pStyle w:val="ListParagraph"/>
+                            <w:numPr>
+                              <w:ilvl w:val="0"/>
+                              <w:numId w:val="1"/>
+                            </w:numPr>
+                            <w:rPr>
+                              <w:sz w:val="20"/>
+                            </w:rPr>
+                          </w:pPr>
+                          <w:r>
+                            <w:rPr>
+                              <w:sz w:val="20"/>
+                            </w:rPr>
+                            <w:t>type: String</w:t>
+                          </w:r>
+                        </w:p>
+                        <w:p>
+                          <w:pPr>
+                            <w:pStyle w:val="ListParagraph"/>
+                            <w:numPr>
+                              <w:ilvl w:val="0"/>
+                              <w:numId w:val="1"/>
+                            </w:numPr>
+                            <w:rPr>
+                              <w:sz w:val="20"/>
+                            </w:rPr>
+                          </w:pPr>
+                          <w:r>
+                            <w:rPr>
+                              <w:sz w:val="20"/>
+                            </w:rPr>
+                            <w:t>cost: double</w:t>
+                          </w:r>
+                        </w:p>
                         <w:p>
                           <w:pPr>
                             <w:jc w:val="center"/>
@@ -491,7 +1588,7 @@
                     </v:textbox>
                   </v:shape>
                 </v:group>
-                <v:shape id="Text Box 14" o:spid="_x0000_s1030" type="#_x0000_t202" style="position:absolute;top:8572;width:16002;height:11668;visibility:visible;mso-wrap-style:square;v-text-anchor:top" o:gfxdata="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">
+                <v:shape id="Text Box 14" o:spid="_x0000_s1037" type="#_x0000_t202" style="position:absolute;top:7488;width:16002;height:12749;visibility:visible;mso-wrap-style:square;v-text-anchor:top" o:gfxdata="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">
                   <v:textbox>
                     <w:txbxContent>
                       <w:p>
@@ -769,1038 +1866,13 @@
         <mc:AlternateContent>
           <mc:Choice Requires="wpg">
             <w:drawing>
-              <wp:anchor distT="0" distB="0" distL="114300" distR="114300" simplePos="0" relativeHeight="251668480" behindDoc="0" locked="0" layoutInCell="1" allowOverlap="1" wp14:anchorId="1608A5A1" wp14:editId="636EF4EA">
+              <wp:anchor distT="0" distB="0" distL="114300" distR="114300" simplePos="0" relativeHeight="251661312" behindDoc="0" locked="0" layoutInCell="1" allowOverlap="1" wp14:anchorId="293E7C0B" wp14:editId="5EF4FE8A">
                 <wp:simplePos x="0" y="0"/>
                 <wp:positionH relativeFrom="column">
-                  <wp:posOffset>7629525</wp:posOffset>
+                  <wp:posOffset>1036955</wp:posOffset>
                 </wp:positionH>
                 <wp:positionV relativeFrom="paragraph">
-                  <wp:posOffset>3352800</wp:posOffset>
-                </wp:positionV>
-                <wp:extent cx="1514475" cy="504190"/>
-                <wp:effectExtent l="0" t="0" r="28575" b="10160"/>
-                <wp:wrapSquare wrapText="bothSides"/>
-                <wp:docPr id="6" name="Group 6"/>
-                <wp:cNvGraphicFramePr/>
-                <a:graphic xmlns:a="http://schemas.openxmlformats.org/drawingml/2006/main">
-                  <a:graphicData uri="http://schemas.microsoft.com/office/word/2010/wordprocessingGroup">
-                    <wpg:wgp>
-                      <wpg:cNvGrpSpPr/>
-                      <wpg:grpSpPr>
-                        <a:xfrm>
-                          <a:off x="0" y="0"/>
-                          <a:ext cx="1514475" cy="504190"/>
-                          <a:chOff x="-3" y="0"/>
-                          <a:chExt cx="2857503" cy="72228"/>
-                        </a:xfrm>
-                      </wpg:grpSpPr>
-                      <wps:wsp>
-                        <wps:cNvPr id="9" name="Text Box 2"/>
-                        <wps:cNvSpPr txBox="1">
-                          <a:spLocks noChangeArrowheads="1"/>
-                        </wps:cNvSpPr>
-                        <wps:spPr bwMode="auto">
-                          <a:xfrm>
-                            <a:off x="-3" y="0"/>
-                            <a:ext cx="2857500" cy="65986"/>
-                          </a:xfrm>
-                          <a:prstGeom prst="rect">
-                            <a:avLst/>
-                          </a:prstGeom>
-                          <a:solidFill>
-                            <a:srgbClr val="FFFFFF"/>
-                          </a:solidFill>
-                          <a:ln w="9525">
-                            <a:solidFill>
-                              <a:srgbClr val="000000"/>
-                            </a:solidFill>
-                            <a:miter lim="800000"/>
-                            <a:headEnd/>
-                            <a:tailEnd/>
-                          </a:ln>
-                        </wps:spPr>
-                        <wps:txbx>
-                          <w:txbxContent>
-                            <w:p>
-                              <w:pPr>
-                                <w:jc w:val="center"/>
-                                <w:rPr>
-                                  <w:sz w:val="20"/>
-                                </w:rPr>
-                              </w:pPr>
-                              <w:proofErr w:type="spellStart"/>
-                              <w:r>
-                                <w:rPr>
-                                  <w:sz w:val="20"/>
-                                </w:rPr>
-                                <w:t>FieldOutOfBounds</w:t>
-                              </w:r>
-                              <w:proofErr w:type="spellEnd"/>
-                              <w:r>
-                                <w:rPr>
-                                  <w:sz w:val="20"/>
-                                </w:rPr>
-                                <w:t xml:space="preserve"> Class</w:t>
-                              </w:r>
-                            </w:p>
-                          </w:txbxContent>
-                        </wps:txbx>
-                        <wps:bodyPr rot="0" vert="horz" wrap="square" lIns="91440" tIns="45720" rIns="91440" bIns="45720" anchor="t" anchorCtr="0">
-                          <a:noAutofit/>
-                        </wps:bodyPr>
-                      </wps:wsp>
-                      <wps:wsp>
-                        <wps:cNvPr id="15" name="Text Box 15"/>
-                        <wps:cNvSpPr txBox="1">
-                          <a:spLocks noChangeArrowheads="1"/>
-                        </wps:cNvSpPr>
-                        <wps:spPr bwMode="auto">
-                          <a:xfrm>
-                            <a:off x="0" y="32407"/>
-                            <a:ext cx="2857500" cy="39821"/>
-                          </a:xfrm>
-                          <a:prstGeom prst="rect">
-                            <a:avLst/>
-                          </a:prstGeom>
-                          <a:solidFill>
-                            <a:srgbClr val="FFFFFF"/>
-                          </a:solidFill>
-                          <a:ln w="9525">
-                            <a:solidFill>
-                              <a:srgbClr val="000000"/>
-                            </a:solidFill>
-                            <a:miter lim="800000"/>
-                            <a:headEnd/>
-                            <a:tailEnd/>
-                          </a:ln>
-                        </wps:spPr>
-                        <wps:txbx>
-                          <w:txbxContent>
-                            <w:p>
-                              <w:pPr>
-                                <w:spacing w:after="0" w:line="240" w:lineRule="auto"/>
-                                <w:rPr>
-                                  <w:sz w:val="20"/>
-                                </w:rPr>
-                              </w:pPr>
-                              <w:r>
-                                <w:rPr>
-                                  <w:sz w:val="20"/>
-                                </w:rPr>
-                                <w:t xml:space="preserve">+ </w:t>
-                              </w:r>
-                              <w:proofErr w:type="spellStart"/>
-                              <w:proofErr w:type="gramStart"/>
-                              <w:r>
-                                <w:rPr>
-                                  <w:sz w:val="20"/>
-                                </w:rPr>
-                                <w:t>FieldOutOfBounds</w:t>
-                              </w:r>
-                              <w:proofErr w:type="spellEnd"/>
-                              <w:r>
-                                <w:rPr>
-                                  <w:sz w:val="20"/>
-                                </w:rPr>
-                                <w:t>(</w:t>
-                              </w:r>
-                              <w:proofErr w:type="gramEnd"/>
-                              <w:r>
-                                <w:rPr>
-                                  <w:sz w:val="20"/>
-                                </w:rPr>
-                                <w:t>String)</w:t>
-                              </w:r>
-                            </w:p>
-                          </w:txbxContent>
-                        </wps:txbx>
-                        <wps:bodyPr rot="0" vert="horz" wrap="square" lIns="91440" tIns="45720" rIns="91440" bIns="45720" anchor="t" anchorCtr="0">
-                          <a:noAutofit/>
-                        </wps:bodyPr>
-                      </wps:wsp>
-                    </wpg:wgp>
-                  </a:graphicData>
-                </a:graphic>
-                <wp14:sizeRelH relativeFrom="margin">
-                  <wp14:pctWidth>0</wp14:pctWidth>
-                </wp14:sizeRelH>
-                <wp14:sizeRelV relativeFrom="margin">
-                  <wp14:pctHeight>0</wp14:pctHeight>
-                </wp14:sizeRelV>
-              </wp:anchor>
-            </w:drawing>
-          </mc:Choice>
-          <mc:Fallback>
-            <w:pict>
-              <v:group w14:anchorId="1608A5A1" id="Group 6" o:spid="_x0000_s1031" style="position:absolute;margin-left:600.75pt;margin-top:264pt;width:119.25pt;height:39.7pt;z-index:251668480;mso-width-relative:margin;mso-height-relative:margin" coordorigin="" coordsize="28575,722" o:gfxdata="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">
-                <v:shape id="Text Box 2" o:spid="_x0000_s1032" type="#_x0000_t202" style="position:absolute;width:28574;height:659;visibility:visible;mso-wrap-style:square;v-text-anchor:top" o:gfxdata="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">
-                  <v:textbox>
-                    <w:txbxContent>
-                      <w:p>
-                        <w:pPr>
-                          <w:jc w:val="center"/>
-                          <w:rPr>
-                            <w:sz w:val="20"/>
-                          </w:rPr>
-                        </w:pPr>
-                        <w:proofErr w:type="spellStart"/>
-                        <w:r>
-                          <w:rPr>
-                            <w:sz w:val="20"/>
-                          </w:rPr>
-                          <w:t>FieldOutOfBounds</w:t>
-                        </w:r>
-                        <w:proofErr w:type="spellEnd"/>
-                        <w:r>
-                          <w:rPr>
-                            <w:sz w:val="20"/>
-                          </w:rPr>
-                          <w:t xml:space="preserve"> Class</w:t>
-                        </w:r>
-                      </w:p>
-                    </w:txbxContent>
-                  </v:textbox>
-                </v:shape>
-                <v:shape id="Text Box 15" o:spid="_x0000_s1033" type="#_x0000_t202" style="position:absolute;top:324;width:28575;height:398;visibility:visible;mso-wrap-style:square;v-text-anchor:top" o:gfxdata="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">
-                  <v:textbox>
-                    <w:txbxContent>
-                      <w:p>
-                        <w:pPr>
-                          <w:spacing w:after="0" w:line="240" w:lineRule="auto"/>
-                          <w:rPr>
-                            <w:sz w:val="20"/>
-                          </w:rPr>
-                        </w:pPr>
-                        <w:r>
-                          <w:rPr>
-                            <w:sz w:val="20"/>
-                          </w:rPr>
-                          <w:t xml:space="preserve">+ </w:t>
-                        </w:r>
-                        <w:proofErr w:type="spellStart"/>
-                        <w:proofErr w:type="gramStart"/>
-                        <w:r>
-                          <w:rPr>
-                            <w:sz w:val="20"/>
-                          </w:rPr>
-                          <w:t>FieldOutOfBounds</w:t>
-                        </w:r>
-                        <w:proofErr w:type="spellEnd"/>
-                        <w:r>
-                          <w:rPr>
-                            <w:sz w:val="20"/>
-                          </w:rPr>
-                          <w:t>(</w:t>
-                        </w:r>
-                        <w:proofErr w:type="gramEnd"/>
-                        <w:r>
-                          <w:rPr>
-                            <w:sz w:val="20"/>
-                          </w:rPr>
-                          <w:t>String)</w:t>
-                        </w:r>
-                      </w:p>
-                    </w:txbxContent>
-                  </v:textbox>
-                </v:shape>
-                <w10:wrap type="square"/>
-              </v:group>
-            </w:pict>
-          </mc:Fallback>
-        </mc:AlternateContent>
-      </w:r>
-      <w:r>
-        <w:rPr>
-          <w:noProof/>
-          <w:sz w:val="16"/>
-          <w:szCs w:val="16"/>
-        </w:rPr>
-        <mc:AlternateContent>
-          <mc:Choice Requires="wpg">
-            <w:drawing>
-              <wp:anchor distT="0" distB="0" distL="114300" distR="114300" simplePos="0" relativeHeight="251657216" behindDoc="0" locked="0" layoutInCell="1" allowOverlap="1" wp14:anchorId="6135DB5B" wp14:editId="704A8558">
-                <wp:simplePos x="0" y="0"/>
-                <wp:positionH relativeFrom="column">
-                  <wp:posOffset>7805420</wp:posOffset>
-                </wp:positionH>
-                <wp:positionV relativeFrom="paragraph">
-                  <wp:posOffset>483514</wp:posOffset>
-                </wp:positionV>
-                <wp:extent cx="1396844" cy="1845310"/>
-                <wp:effectExtent l="0" t="0" r="13335" b="21590"/>
-                <wp:wrapSquare wrapText="bothSides"/>
-                <wp:docPr id="26" name="Group 26"/>
-                <wp:cNvGraphicFramePr/>
-                <a:graphic xmlns:a="http://schemas.openxmlformats.org/drawingml/2006/main">
-                  <a:graphicData uri="http://schemas.microsoft.com/office/word/2010/wordprocessingGroup">
-                    <wpg:wgp>
-                      <wpg:cNvGrpSpPr/>
-                      <wpg:grpSpPr>
-                        <a:xfrm>
-                          <a:off x="0" y="0"/>
-                          <a:ext cx="1396844" cy="1845310"/>
-                          <a:chOff x="0" y="0"/>
-                          <a:chExt cx="2857500" cy="403300"/>
-                        </a:xfrm>
-                      </wpg:grpSpPr>
-                      <wps:wsp>
-                        <wps:cNvPr id="27" name="Text Box 2"/>
-                        <wps:cNvSpPr txBox="1">
-                          <a:spLocks noChangeArrowheads="1"/>
-                        </wps:cNvSpPr>
-                        <wps:spPr bwMode="auto">
-                          <a:xfrm>
-                            <a:off x="0" y="0"/>
-                            <a:ext cx="2857500" cy="65986"/>
-                          </a:xfrm>
-                          <a:prstGeom prst="rect">
-                            <a:avLst/>
-                          </a:prstGeom>
-                          <a:solidFill>
-                            <a:srgbClr val="FFFFFF"/>
-                          </a:solidFill>
-                          <a:ln w="9525">
-                            <a:solidFill>
-                              <a:srgbClr val="000000"/>
-                            </a:solidFill>
-                            <a:miter lim="800000"/>
-                            <a:headEnd/>
-                            <a:tailEnd/>
-                          </a:ln>
-                        </wps:spPr>
-                        <wps:txbx>
-                          <w:txbxContent>
-                            <w:p>
-                              <w:pPr>
-                                <w:jc w:val="center"/>
-                                <w:rPr>
-                                  <w:sz w:val="20"/>
-                                </w:rPr>
-                              </w:pPr>
-                              <w:r>
-                                <w:rPr>
-                                  <w:sz w:val="20"/>
-                                </w:rPr>
-                                <w:t>Coffee</w:t>
-                              </w:r>
-                              <w:r>
-                                <w:rPr>
-                                  <w:sz w:val="20"/>
-                                </w:rPr>
-                                <w:t xml:space="preserve"> Class</w:t>
-                              </w:r>
-                            </w:p>
-                          </w:txbxContent>
-                        </wps:txbx>
-                        <wps:bodyPr rot="0" vert="horz" wrap="square" lIns="91440" tIns="45720" rIns="91440" bIns="45720" anchor="t" anchorCtr="0">
-                          <a:noAutofit/>
-                        </wps:bodyPr>
-                      </wps:wsp>
-                      <wps:wsp>
-                        <wps:cNvPr id="28" name="Text Box 28"/>
-                        <wps:cNvSpPr txBox="1">
-                          <a:spLocks noChangeArrowheads="1"/>
-                        </wps:cNvSpPr>
-                        <wps:spPr bwMode="auto">
-                          <a:xfrm>
-                            <a:off x="0" y="65974"/>
-                            <a:ext cx="2857500" cy="86030"/>
-                          </a:xfrm>
-                          <a:prstGeom prst="rect">
-                            <a:avLst/>
-                          </a:prstGeom>
-                          <a:solidFill>
-                            <a:srgbClr val="FFFFFF"/>
-                          </a:solidFill>
-                          <a:ln w="9525">
-                            <a:solidFill>
-                              <a:srgbClr val="000000"/>
-                            </a:solidFill>
-                            <a:miter lim="800000"/>
-                            <a:headEnd/>
-                            <a:tailEnd/>
-                          </a:ln>
-                        </wps:spPr>
-                        <wps:txbx>
-                          <w:txbxContent>
-                            <w:p>
-                              <w:pPr>
-                                <w:pStyle w:val="ListParagraph"/>
-                                <w:numPr>
-                                  <w:ilvl w:val="0"/>
-                                  <w:numId w:val="1"/>
-                                </w:numPr>
-                                <w:rPr>
-                                  <w:sz w:val="20"/>
-                                </w:rPr>
-                              </w:pPr>
-                              <w:r>
-                                <w:rPr>
-                                  <w:sz w:val="20"/>
-                                </w:rPr>
-                                <w:t>type: String</w:t>
-                              </w:r>
-                            </w:p>
-                            <w:p>
-                              <w:pPr>
-                                <w:pStyle w:val="ListParagraph"/>
-                                <w:numPr>
-                                  <w:ilvl w:val="0"/>
-                                  <w:numId w:val="1"/>
-                                </w:numPr>
-                                <w:rPr>
-                                  <w:sz w:val="20"/>
-                                </w:rPr>
-                              </w:pPr>
-                              <w:r>
-                                <w:rPr>
-                                  <w:sz w:val="20"/>
-                                </w:rPr>
-                                <w:t>cost: double</w:t>
-                              </w:r>
-                            </w:p>
-                          </w:txbxContent>
-                        </wps:txbx>
-                        <wps:bodyPr rot="0" vert="horz" wrap="square" lIns="91440" tIns="45720" rIns="91440" bIns="45720" anchor="t" anchorCtr="0">
-                          <a:noAutofit/>
-                        </wps:bodyPr>
-                      </wps:wsp>
-                      <wps:wsp>
-                        <wps:cNvPr id="29" name="Text Box 29"/>
-                        <wps:cNvSpPr txBox="1">
-                          <a:spLocks noChangeArrowheads="1"/>
-                        </wps:cNvSpPr>
-                        <wps:spPr bwMode="auto">
-                          <a:xfrm>
-                            <a:off x="0" y="150778"/>
-                            <a:ext cx="2857500" cy="252522"/>
-                          </a:xfrm>
-                          <a:prstGeom prst="rect">
-                            <a:avLst/>
-                          </a:prstGeom>
-                          <a:solidFill>
-                            <a:srgbClr val="FFFFFF"/>
-                          </a:solidFill>
-                          <a:ln w="9525">
-                            <a:solidFill>
-                              <a:srgbClr val="000000"/>
-                            </a:solidFill>
-                            <a:miter lim="800000"/>
-                            <a:headEnd/>
-                            <a:tailEnd/>
-                          </a:ln>
-                        </wps:spPr>
-                        <wps:txbx>
-                          <w:txbxContent>
-                            <w:p>
-                              <w:pPr>
-                                <w:spacing w:after="0"/>
-                                <w:rPr>
-                                  <w:sz w:val="20"/>
-                                </w:rPr>
-                              </w:pPr>
-                              <w:r>
-                                <w:rPr>
-                                  <w:sz w:val="20"/>
-                                </w:rPr>
-                                <w:t xml:space="preserve">+ </w:t>
-                              </w:r>
-                              <w:proofErr w:type="gramStart"/>
-                              <w:r>
-                                <w:rPr>
-                                  <w:sz w:val="20"/>
-                                </w:rPr>
-                                <w:t>Coffee(</w:t>
-                              </w:r>
-                              <w:proofErr w:type="gramEnd"/>
-                              <w:r>
-                                <w:rPr>
-                                  <w:sz w:val="20"/>
-                                </w:rPr>
-                                <w:t>)</w:t>
-                              </w:r>
-                            </w:p>
-                            <w:p>
-                              <w:pPr>
-                                <w:spacing w:after="0"/>
-                                <w:rPr>
-                                  <w:sz w:val="20"/>
-                                </w:rPr>
-                              </w:pPr>
-                              <w:r>
-                                <w:rPr>
-                                  <w:sz w:val="20"/>
-                                </w:rPr>
-                                <w:t xml:space="preserve">+ </w:t>
-                              </w:r>
-                              <w:proofErr w:type="gramStart"/>
-                              <w:r>
-                                <w:rPr>
-                                  <w:sz w:val="20"/>
-                                </w:rPr>
-                                <w:t>Coffee(</w:t>
-                              </w:r>
-                              <w:proofErr w:type="gramEnd"/>
-                              <w:r>
-                                <w:rPr>
-                                  <w:sz w:val="20"/>
-                                </w:rPr>
-                                <w:t>)</w:t>
-                              </w:r>
-                            </w:p>
-                            <w:p>
-                              <w:pPr>
-                                <w:spacing w:after="0"/>
-                                <w:rPr>
-                                  <w:sz w:val="20"/>
-                                </w:rPr>
-                              </w:pPr>
-                              <w:r>
-                                <w:rPr>
-                                  <w:sz w:val="20"/>
-                                </w:rPr>
-                                <w:t xml:space="preserve">+ </w:t>
-                              </w:r>
-                              <w:proofErr w:type="spellStart"/>
-                              <w:proofErr w:type="gramStart"/>
-                              <w:r>
-                                <w:rPr>
-                                  <w:sz w:val="20"/>
-                                </w:rPr>
-                                <w:t>getType</w:t>
-                              </w:r>
-                              <w:proofErr w:type="spellEnd"/>
-                              <w:r>
-                                <w:rPr>
-                                  <w:sz w:val="20"/>
-                                </w:rPr>
-                                <w:t>( )</w:t>
-                              </w:r>
-                              <w:proofErr w:type="gramEnd"/>
-                              <w:r>
-                                <w:rPr>
-                                  <w:sz w:val="20"/>
-                                </w:rPr>
-                                <w:t xml:space="preserve"> : String</w:t>
-                              </w:r>
-                            </w:p>
-                            <w:p>
-                              <w:pPr>
-                                <w:spacing w:after="0"/>
-                                <w:rPr>
-                                  <w:sz w:val="20"/>
-                                </w:rPr>
-                              </w:pPr>
-                              <w:r>
-                                <w:rPr>
-                                  <w:sz w:val="20"/>
-                                </w:rPr>
-                                <w:t xml:space="preserve">+ </w:t>
-                              </w:r>
-                              <w:proofErr w:type="spellStart"/>
-                              <w:proofErr w:type="gramStart"/>
-                              <w:r>
-                                <w:rPr>
-                                  <w:sz w:val="20"/>
-                                </w:rPr>
-                                <w:t>setType</w:t>
-                              </w:r>
-                              <w:proofErr w:type="spellEnd"/>
-                              <w:r>
-                                <w:rPr>
-                                  <w:sz w:val="20"/>
-                                </w:rPr>
-                                <w:t>( String</w:t>
-                              </w:r>
-                              <w:proofErr w:type="gramEnd"/>
-                              <w:r>
-                                <w:rPr>
-                                  <w:sz w:val="20"/>
-                                </w:rPr>
-                                <w:t xml:space="preserve">) </w:t>
-                              </w:r>
-                            </w:p>
-                            <w:p>
-                              <w:pPr>
-                                <w:spacing w:after="0"/>
-                                <w:rPr>
-                                  <w:sz w:val="20"/>
-                                </w:rPr>
-                              </w:pPr>
-                              <w:r>
-                                <w:rPr>
-                                  <w:sz w:val="20"/>
-                                </w:rPr>
-                                <w:t>+</w:t>
-                              </w:r>
-                              <w:proofErr w:type="spellStart"/>
-                              <w:proofErr w:type="gramStart"/>
-                              <w:r>
-                                <w:rPr>
-                                  <w:sz w:val="20"/>
-                                </w:rPr>
-                                <w:t>getCost</w:t>
-                              </w:r>
-                              <w:proofErr w:type="spellEnd"/>
-                              <w:r>
-                                <w:rPr>
-                                  <w:sz w:val="20"/>
-                                </w:rPr>
-                                <w:t>( )</w:t>
-                              </w:r>
-                              <w:proofErr w:type="gramEnd"/>
-                              <w:r>
-                                <w:rPr>
-                                  <w:sz w:val="20"/>
-                                </w:rPr>
-                                <w:t>: String</w:t>
-                              </w:r>
-                            </w:p>
-                            <w:p>
-                              <w:pPr>
-                                <w:spacing w:after="0"/>
-                                <w:rPr>
-                                  <w:sz w:val="20"/>
-                                </w:rPr>
-                              </w:pPr>
-                              <w:r>
-                                <w:rPr>
-                                  <w:sz w:val="20"/>
-                                </w:rPr>
-                                <w:t>+</w:t>
-                              </w:r>
-                              <w:proofErr w:type="spellStart"/>
-                              <w:proofErr w:type="gramStart"/>
-                              <w:r>
-                                <w:rPr>
-                                  <w:sz w:val="20"/>
-                                </w:rPr>
-                                <w:t>setCost</w:t>
-                              </w:r>
-                              <w:proofErr w:type="spellEnd"/>
-                              <w:r>
-                                <w:rPr>
-                                  <w:sz w:val="20"/>
-                                </w:rPr>
-                                <w:t>( String</w:t>
-                              </w:r>
-                              <w:proofErr w:type="gramEnd"/>
-                              <w:r>
-                                <w:rPr>
-                                  <w:sz w:val="20"/>
-                                </w:rPr>
-                                <w:t>)</w:t>
-                              </w:r>
-                            </w:p>
-                            <w:p>
-                              <w:pPr>
-                                <w:spacing w:after="0"/>
-                                <w:rPr>
-                                  <w:sz w:val="20"/>
-                                </w:rPr>
-                              </w:pPr>
-                              <w:r>
-                                <w:rPr>
-                                  <w:sz w:val="20"/>
-                                </w:rPr>
-                                <w:t>+</w:t>
-                              </w:r>
-                              <w:proofErr w:type="spellStart"/>
-                              <w:proofErr w:type="gramStart"/>
-                              <w:r>
-                                <w:rPr>
-                                  <w:sz w:val="20"/>
-                                </w:rPr>
-                                <w:t>toString</w:t>
-                              </w:r>
-                              <w:proofErr w:type="spellEnd"/>
-                              <w:r>
-                                <w:rPr>
-                                  <w:sz w:val="20"/>
-                                </w:rPr>
-                                <w:t>( )</w:t>
-                              </w:r>
-                              <w:proofErr w:type="gramEnd"/>
-                              <w:r>
-                                <w:rPr>
-                                  <w:sz w:val="20"/>
-                                </w:rPr>
-                                <w:t xml:space="preserve"> : String</w:t>
-                              </w:r>
-                            </w:p>
-                            <w:p>
-                              <w:pPr>
-                                <w:pStyle w:val="ListParagraph"/>
-                                <w:spacing w:after="0"/>
-                                <w:ind w:left="360"/>
-                                <w:rPr>
-                                  <w:sz w:val="20"/>
-                                </w:rPr>
-                              </w:pPr>
-                            </w:p>
-                          </w:txbxContent>
-                        </wps:txbx>
-                        <wps:bodyPr rot="0" vert="horz" wrap="square" lIns="91440" tIns="45720" rIns="91440" bIns="45720" anchor="t" anchorCtr="0">
-                          <a:noAutofit/>
-                        </wps:bodyPr>
-                      </wps:wsp>
-                    </wpg:wgp>
-                  </a:graphicData>
-                </a:graphic>
-                <wp14:sizeRelH relativeFrom="margin">
-                  <wp14:pctWidth>0</wp14:pctWidth>
-                </wp14:sizeRelH>
-                <wp14:sizeRelV relativeFrom="margin">
-                  <wp14:pctHeight>0</wp14:pctHeight>
-                </wp14:sizeRelV>
-              </wp:anchor>
-            </w:drawing>
-          </mc:Choice>
-          <mc:Fallback>
-            <w:pict>
-              <v:group w14:anchorId="6135DB5B" id="Group 26" o:spid="_x0000_s1034" style="position:absolute;margin-left:614.6pt;margin-top:38.05pt;width:110pt;height:145.3pt;z-index:251657216;mso-width-relative:margin;mso-height-relative:margin" coordsize="28575,4033" o:gfxdata="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">
-                <v:shape id="Text Box 2" o:spid="_x0000_s1035" type="#_x0000_t202" style="position:absolute;width:28575;height:659;visibility:visible;mso-wrap-style:square;v-text-anchor:top" o:gfxdata="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">
-                  <v:textbox>
-                    <w:txbxContent>
-                      <w:p>
-                        <w:pPr>
-                          <w:jc w:val="center"/>
-                          <w:rPr>
-                            <w:sz w:val="20"/>
-                          </w:rPr>
-                        </w:pPr>
-                        <w:r>
-                          <w:rPr>
-                            <w:sz w:val="20"/>
-                          </w:rPr>
-                          <w:t>Coffee</w:t>
-                        </w:r>
-                        <w:r>
-                          <w:rPr>
-                            <w:sz w:val="20"/>
-                          </w:rPr>
-                          <w:t xml:space="preserve"> Class</w:t>
-                        </w:r>
-                      </w:p>
-                    </w:txbxContent>
-                  </v:textbox>
-                </v:shape>
-                <v:shape id="Text Box 28" o:spid="_x0000_s1036" type="#_x0000_t202" style="position:absolute;top:659;width:28575;height:861;visibility:visible;mso-wrap-style:square;v-text-anchor:top" o:gfxdata="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">
-                  <v:textbox>
-                    <w:txbxContent>
-                      <w:p>
-                        <w:pPr>
-                          <w:pStyle w:val="ListParagraph"/>
-                          <w:numPr>
-                            <w:ilvl w:val="0"/>
-                            <w:numId w:val="1"/>
-                          </w:numPr>
-                          <w:rPr>
-                            <w:sz w:val="20"/>
-                          </w:rPr>
-                        </w:pPr>
-                        <w:r>
-                          <w:rPr>
-                            <w:sz w:val="20"/>
-                          </w:rPr>
-                          <w:t>type: String</w:t>
-                        </w:r>
-                      </w:p>
-                      <w:p>
-                        <w:pPr>
-                          <w:pStyle w:val="ListParagraph"/>
-                          <w:numPr>
-                            <w:ilvl w:val="0"/>
-                            <w:numId w:val="1"/>
-                          </w:numPr>
-                          <w:rPr>
-                            <w:sz w:val="20"/>
-                          </w:rPr>
-                        </w:pPr>
-                        <w:r>
-                          <w:rPr>
-                            <w:sz w:val="20"/>
-                          </w:rPr>
-                          <w:t>cost: double</w:t>
-                        </w:r>
-                      </w:p>
-                    </w:txbxContent>
-                  </v:textbox>
-                </v:shape>
-                <v:shape id="Text Box 29" o:spid="_x0000_s1037" type="#_x0000_t202" style="position:absolute;top:1507;width:28575;height:2526;visibility:visible;mso-wrap-style:square;v-text-anchor:top" o:gfxdata="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">
-                  <v:textbox>
-                    <w:txbxContent>
-                      <w:p>
-                        <w:pPr>
-                          <w:spacing w:after="0"/>
-                          <w:rPr>
-                            <w:sz w:val="20"/>
-                          </w:rPr>
-                        </w:pPr>
-                        <w:r>
-                          <w:rPr>
-                            <w:sz w:val="20"/>
-                          </w:rPr>
-                          <w:t xml:space="preserve">+ </w:t>
-                        </w:r>
-                        <w:proofErr w:type="gramStart"/>
-                        <w:r>
-                          <w:rPr>
-                            <w:sz w:val="20"/>
-                          </w:rPr>
-                          <w:t>Coffee(</w:t>
-                        </w:r>
-                        <w:proofErr w:type="gramEnd"/>
-                        <w:r>
-                          <w:rPr>
-                            <w:sz w:val="20"/>
-                          </w:rPr>
-                          <w:t>)</w:t>
-                        </w:r>
-                      </w:p>
-                      <w:p>
-                        <w:pPr>
-                          <w:spacing w:after="0"/>
-                          <w:rPr>
-                            <w:sz w:val="20"/>
-                          </w:rPr>
-                        </w:pPr>
-                        <w:r>
-                          <w:rPr>
-                            <w:sz w:val="20"/>
-                          </w:rPr>
-                          <w:t xml:space="preserve">+ </w:t>
-                        </w:r>
-                        <w:proofErr w:type="gramStart"/>
-                        <w:r>
-                          <w:rPr>
-                            <w:sz w:val="20"/>
-                          </w:rPr>
-                          <w:t>Coffee(</w:t>
-                        </w:r>
-                        <w:proofErr w:type="gramEnd"/>
-                        <w:r>
-                          <w:rPr>
-                            <w:sz w:val="20"/>
-                          </w:rPr>
-                          <w:t>)</w:t>
-                        </w:r>
-                      </w:p>
-                      <w:p>
-                        <w:pPr>
-                          <w:spacing w:after="0"/>
-                          <w:rPr>
-                            <w:sz w:val="20"/>
-                          </w:rPr>
-                        </w:pPr>
-                        <w:r>
-                          <w:rPr>
-                            <w:sz w:val="20"/>
-                          </w:rPr>
-                          <w:t xml:space="preserve">+ </w:t>
-                        </w:r>
-                        <w:proofErr w:type="spellStart"/>
-                        <w:proofErr w:type="gramStart"/>
-                        <w:r>
-                          <w:rPr>
-                            <w:sz w:val="20"/>
-                          </w:rPr>
-                          <w:t>getType</w:t>
-                        </w:r>
-                        <w:proofErr w:type="spellEnd"/>
-                        <w:r>
-                          <w:rPr>
-                            <w:sz w:val="20"/>
-                          </w:rPr>
-                          <w:t>( )</w:t>
-                        </w:r>
-                        <w:proofErr w:type="gramEnd"/>
-                        <w:r>
-                          <w:rPr>
-                            <w:sz w:val="20"/>
-                          </w:rPr>
-                          <w:t xml:space="preserve"> : String</w:t>
-                        </w:r>
-                      </w:p>
-                      <w:p>
-                        <w:pPr>
-                          <w:spacing w:after="0"/>
-                          <w:rPr>
-                            <w:sz w:val="20"/>
-                          </w:rPr>
-                        </w:pPr>
-                        <w:r>
-                          <w:rPr>
-                            <w:sz w:val="20"/>
-                          </w:rPr>
-                          <w:t xml:space="preserve">+ </w:t>
-                        </w:r>
-                        <w:proofErr w:type="spellStart"/>
-                        <w:proofErr w:type="gramStart"/>
-                        <w:r>
-                          <w:rPr>
-                            <w:sz w:val="20"/>
-                          </w:rPr>
-                          <w:t>setType</w:t>
-                        </w:r>
-                        <w:proofErr w:type="spellEnd"/>
-                        <w:r>
-                          <w:rPr>
-                            <w:sz w:val="20"/>
-                          </w:rPr>
-                          <w:t>( String</w:t>
-                        </w:r>
-                        <w:proofErr w:type="gramEnd"/>
-                        <w:r>
-                          <w:rPr>
-                            <w:sz w:val="20"/>
-                          </w:rPr>
-                          <w:t xml:space="preserve">) </w:t>
-                        </w:r>
-                      </w:p>
-                      <w:p>
-                        <w:pPr>
-                          <w:spacing w:after="0"/>
-                          <w:rPr>
-                            <w:sz w:val="20"/>
-                          </w:rPr>
-                        </w:pPr>
-                        <w:r>
-                          <w:rPr>
-                            <w:sz w:val="20"/>
-                          </w:rPr>
-                          <w:t>+</w:t>
-                        </w:r>
-                        <w:proofErr w:type="spellStart"/>
-                        <w:proofErr w:type="gramStart"/>
-                        <w:r>
-                          <w:rPr>
-                            <w:sz w:val="20"/>
-                          </w:rPr>
-                          <w:t>getCost</w:t>
-                        </w:r>
-                        <w:proofErr w:type="spellEnd"/>
-                        <w:r>
-                          <w:rPr>
-                            <w:sz w:val="20"/>
-                          </w:rPr>
-                          <w:t>( )</w:t>
-                        </w:r>
-                        <w:proofErr w:type="gramEnd"/>
-                        <w:r>
-                          <w:rPr>
-                            <w:sz w:val="20"/>
-                          </w:rPr>
-                          <w:t>: String</w:t>
-                        </w:r>
-                      </w:p>
-                      <w:p>
-                        <w:pPr>
-                          <w:spacing w:after="0"/>
-                          <w:rPr>
-                            <w:sz w:val="20"/>
-                          </w:rPr>
-                        </w:pPr>
-                        <w:r>
-                          <w:rPr>
-                            <w:sz w:val="20"/>
-                          </w:rPr>
-                          <w:t>+</w:t>
-                        </w:r>
-                        <w:proofErr w:type="spellStart"/>
-                        <w:proofErr w:type="gramStart"/>
-                        <w:r>
-                          <w:rPr>
-                            <w:sz w:val="20"/>
-                          </w:rPr>
-                          <w:t>setCost</w:t>
-                        </w:r>
-                        <w:proofErr w:type="spellEnd"/>
-                        <w:r>
-                          <w:rPr>
-                            <w:sz w:val="20"/>
-                          </w:rPr>
-                          <w:t>( String</w:t>
-                        </w:r>
-                        <w:proofErr w:type="gramEnd"/>
-                        <w:r>
-                          <w:rPr>
-                            <w:sz w:val="20"/>
-                          </w:rPr>
-                          <w:t>)</w:t>
-                        </w:r>
-                      </w:p>
-                      <w:p>
-                        <w:pPr>
-                          <w:spacing w:after="0"/>
-                          <w:rPr>
-                            <w:sz w:val="20"/>
-                          </w:rPr>
-                        </w:pPr>
-                        <w:r>
-                          <w:rPr>
-                            <w:sz w:val="20"/>
-                          </w:rPr>
-                          <w:t>+</w:t>
-                        </w:r>
-                        <w:proofErr w:type="spellStart"/>
-                        <w:proofErr w:type="gramStart"/>
-                        <w:r>
-                          <w:rPr>
-                            <w:sz w:val="20"/>
-                          </w:rPr>
-                          <w:t>toString</w:t>
-                        </w:r>
-                        <w:proofErr w:type="spellEnd"/>
-                        <w:r>
-                          <w:rPr>
-                            <w:sz w:val="20"/>
-                          </w:rPr>
-                          <w:t>( )</w:t>
-                        </w:r>
-                        <w:proofErr w:type="gramEnd"/>
-                        <w:r>
-                          <w:rPr>
-                            <w:sz w:val="20"/>
-                          </w:rPr>
-                          <w:t xml:space="preserve"> : String</w:t>
-                        </w:r>
-                      </w:p>
-                      <w:p>
-                        <w:pPr>
-                          <w:pStyle w:val="ListParagraph"/>
-                          <w:spacing w:after="0"/>
-                          <w:ind w:left="360"/>
-                          <w:rPr>
-                            <w:sz w:val="20"/>
-                          </w:rPr>
-                        </w:pPr>
-                      </w:p>
-                    </w:txbxContent>
-                  </v:textbox>
-                </v:shape>
-                <w10:wrap type="square"/>
-              </v:group>
-            </w:pict>
-          </mc:Fallback>
-        </mc:AlternateContent>
-      </w:r>
-      <w:r>
-        <w:rPr>
-          <w:noProof/>
-          <w:sz w:val="16"/>
-          <w:szCs w:val="16"/>
-        </w:rPr>
-        <mc:AlternateContent>
-          <mc:Choice Requires="wpg">
-            <w:drawing>
-              <wp:anchor distT="0" distB="0" distL="114300" distR="114300" simplePos="0" relativeHeight="251661312" behindDoc="0" locked="0" layoutInCell="1" allowOverlap="1" wp14:anchorId="293E7C0B" wp14:editId="75EA78ED">
-                <wp:simplePos x="0" y="0"/>
-                <wp:positionH relativeFrom="column">
-                  <wp:posOffset>789305</wp:posOffset>
-                </wp:positionH>
-                <wp:positionV relativeFrom="paragraph">
-                  <wp:posOffset>672465</wp:posOffset>
+                  <wp:posOffset>2050023</wp:posOffset>
                 </wp:positionV>
                 <wp:extent cx="1469772" cy="1750060"/>
                 <wp:effectExtent l="0" t="0" r="16510" b="21590"/>
@@ -2248,7 +2320,7 @@
           </mc:Choice>
           <mc:Fallback>
             <w:pict>
-              <v:group w14:anchorId="293E7C0B" id="Group 10" o:spid="_x0000_s1038" style="position:absolute;margin-left:62.15pt;margin-top:52.95pt;width:115.75pt;height:137.8pt;z-index:251661312;mso-width-relative:margin;mso-height-relative:margin" coordsize="28575,2320" o:gfxdata="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">
+              <v:group w14:anchorId="293E7C0B" id="Group 10" o:spid="_x0000_s1038" style="position:absolute;margin-left:81.65pt;margin-top:161.4pt;width:115.75pt;height:137.8pt;z-index:251661312;mso-width-relative:margin;mso-height-relative:margin" coordsize="28575,2320" o:gfxdata="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">
                 <v:shape id="Text Box 2" o:spid="_x0000_s1039" type="#_x0000_t202" style="position:absolute;width:28575;height:274;visibility:visible;mso-wrap-style:square;v-text-anchor:top" o:gfxdata="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">
                   <v:textbox>
                     <w:txbxContent>
@@ -2598,13 +2670,13 @@
         <mc:AlternateContent>
           <mc:Choice Requires="wpg">
             <w:drawing>
-              <wp:anchor distT="0" distB="0" distL="114300" distR="114300" simplePos="0" relativeHeight="251659264" behindDoc="0" locked="0" layoutInCell="1" allowOverlap="1" wp14:anchorId="3E858F7B" wp14:editId="3F2E14F5">
+              <wp:anchor distT="0" distB="0" distL="114300" distR="114300" simplePos="0" relativeHeight="251659264" behindDoc="0" locked="0" layoutInCell="1" allowOverlap="1" wp14:anchorId="3E858F7B" wp14:editId="5F264FFC">
                 <wp:simplePos x="0" y="0"/>
                 <wp:positionH relativeFrom="column">
-                  <wp:posOffset>2922905</wp:posOffset>
+                  <wp:posOffset>3037205</wp:posOffset>
                 </wp:positionH>
                 <wp:positionV relativeFrom="paragraph">
-                  <wp:posOffset>674370</wp:posOffset>
+                  <wp:posOffset>1845945</wp:posOffset>
                 </wp:positionV>
                 <wp:extent cx="1307087" cy="1839595"/>
                 <wp:effectExtent l="0" t="0" r="26670" b="27305"/>
@@ -3052,7 +3124,7 @@
           </mc:Choice>
           <mc:Fallback>
             <w:pict>
-              <v:group w14:anchorId="3E858F7B" id="Group 2" o:spid="_x0000_s1042" style="position:absolute;margin-left:230.15pt;margin-top:53.1pt;width:102.9pt;height:144.85pt;z-index:251659264;mso-width-relative:margin;mso-height-relative:margin" coordsize="28575,3563" o:gfxdata="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">
+              <v:group w14:anchorId="3E858F7B" id="Group 2" o:spid="_x0000_s1042" style="position:absolute;margin-left:239.15pt;margin-top:145.35pt;width:102.9pt;height:144.85pt;z-index:251659264;mso-width-relative:margin;mso-height-relative:margin" coordsize="28575,3563" o:gfxdata="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">
                 <v:shape id="Text Box 2" o:spid="_x0000_s1043" type="#_x0000_t202" style="position:absolute;width:28575;height:513;visibility:visible;mso-wrap-style:square;v-text-anchor:top" o:gfxdata="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">
                   <v:textbox>
                     <w:txbxContent>
@@ -4263,7 +4335,7 @@
 </file>
 
 <file path=customXml/itemProps1.xml><?xml version="1.0" encoding="utf-8"?>
-<ds:datastoreItem xmlns:ds="http://schemas.openxmlformats.org/officeDocument/2006/customXml" ds:itemID="{D89CB009-CB7A-4321-8349-A98AE991AADE}">
+<ds:datastoreItem xmlns:ds="http://schemas.openxmlformats.org/officeDocument/2006/customXml" ds:itemID="{844403B6-E7A7-4194-9A1E-7FB83B22E069}">
   <ds:schemaRefs>
     <ds:schemaRef ds:uri="http://schemas.openxmlformats.org/officeDocument/2006/bibliography"/>
   </ds:schemaRefs>

</xml_diff>

<commit_message>
reduced down to two classes, looks better
</commit_message>
<xml_diff>
--- a/proj6UMLDesignDiagram.docx
+++ b/proj6UMLDesignDiagram.docx
@@ -12,20 +12,249 @@
           <w:szCs w:val="16"/>
         </w:rPr>
         <mc:AlternateContent>
+          <mc:Choice Requires="wps">
+            <w:drawing>
+              <wp:anchor distT="0" distB="0" distL="114300" distR="114300" simplePos="0" relativeHeight="251676672" behindDoc="0" locked="0" layoutInCell="1" allowOverlap="1" wp14:anchorId="0EF18A78" wp14:editId="1DAEC263">
+                <wp:simplePos x="0" y="0"/>
+                <wp:positionH relativeFrom="column">
+                  <wp:posOffset>6200774</wp:posOffset>
+                </wp:positionH>
+                <wp:positionV relativeFrom="paragraph">
+                  <wp:posOffset>628650</wp:posOffset>
+                </wp:positionV>
+                <wp:extent cx="666750" cy="1314450"/>
+                <wp:effectExtent l="38100" t="38100" r="19050" b="19050"/>
+                <wp:wrapNone/>
+                <wp:docPr id="19" name="Straight Arrow Connector 19"/>
+                <wp:cNvGraphicFramePr/>
+                <a:graphic xmlns:a="http://schemas.openxmlformats.org/drawingml/2006/main">
+                  <a:graphicData uri="http://schemas.microsoft.com/office/word/2010/wordprocessingShape">
+                    <wps:wsp>
+                      <wps:cNvCnPr/>
+                      <wps:spPr>
+                        <a:xfrm flipH="1" flipV="1">
+                          <a:off x="0" y="0"/>
+                          <a:ext cx="666750" cy="1314450"/>
+                        </a:xfrm>
+                        <a:prstGeom prst="straightConnector1">
+                          <a:avLst/>
+                        </a:prstGeom>
+                        <a:ln>
+                          <a:solidFill>
+                            <a:schemeClr val="tx1"/>
+                          </a:solidFill>
+                          <a:tailEnd type="triangle"/>
+                        </a:ln>
+                      </wps:spPr>
+                      <wps:style>
+                        <a:lnRef idx="1">
+                          <a:schemeClr val="accent1"/>
+                        </a:lnRef>
+                        <a:fillRef idx="0">
+                          <a:schemeClr val="accent1"/>
+                        </a:fillRef>
+                        <a:effectRef idx="0">
+                          <a:schemeClr val="accent1"/>
+                        </a:effectRef>
+                        <a:fontRef idx="minor">
+                          <a:schemeClr val="tx1"/>
+                        </a:fontRef>
+                      </wps:style>
+                      <wps:bodyPr/>
+                    </wps:wsp>
+                  </a:graphicData>
+                </a:graphic>
+                <wp14:sizeRelH relativeFrom="margin">
+                  <wp14:pctWidth>0</wp14:pctWidth>
+                </wp14:sizeRelH>
+                <wp14:sizeRelV relativeFrom="margin">
+                  <wp14:pctHeight>0</wp14:pctHeight>
+                </wp14:sizeRelV>
+              </wp:anchor>
+            </w:drawing>
+          </mc:Choice>
+          <mc:Fallback>
+            <w:pict>
+              <v:shapetype w14:anchorId="09F1AB5C" id="_x0000_t32" coordsize="21600,21600" o:spt="32" o:oned="t" path="m,l21600,21600e" filled="f">
+                <v:path arrowok="t" fillok="f" o:connecttype="none"/>
+                <o:lock v:ext="edit" shapetype="t"/>
+              </v:shapetype>
+              <v:shape id="Straight Arrow Connector 19" o:spid="_x0000_s1026" type="#_x0000_t32" style="position:absolute;margin-left:488.25pt;margin-top:49.5pt;width:52.5pt;height:103.5pt;flip:x y;z-index:251676672;visibility:visible;mso-wrap-style:square;mso-width-percent:0;mso-height-percent:0;mso-wrap-distance-left:9pt;mso-wrap-distance-top:0;mso-wrap-distance-right:9pt;mso-wrap-distance-bottom:0;mso-position-horizontal:absolute;mso-position-horizontal-relative:text;mso-position-vertical:absolute;mso-position-vertical-relative:text;mso-width-percent:0;mso-height-percent:0;mso-width-relative:margin;mso-height-relative:margin" o:gfxdata="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" strokecolor="black [3213]" strokeweight=".5pt">
+                <v:stroke endarrow="block" joinstyle="miter"/>
+              </v:shape>
+            </w:pict>
+          </mc:Fallback>
+        </mc:AlternateContent>
+      </w:r>
+      <w:r>
+        <w:rPr>
+          <w:noProof/>
+          <w:sz w:val="16"/>
+          <w:szCs w:val="16"/>
+        </w:rPr>
+        <mc:AlternateContent>
+          <mc:Choice Requires="wps">
+            <w:drawing>
+              <wp:anchor distT="0" distB="0" distL="114300" distR="114300" simplePos="0" relativeHeight="251674624" behindDoc="0" locked="0" layoutInCell="1" allowOverlap="1" wp14:anchorId="2BA252D3" wp14:editId="5464108D">
+                <wp:simplePos x="0" y="0"/>
+                <wp:positionH relativeFrom="column">
+                  <wp:posOffset>3333750</wp:posOffset>
+                </wp:positionH>
+                <wp:positionV relativeFrom="paragraph">
+                  <wp:posOffset>476250</wp:posOffset>
+                </wp:positionV>
+                <wp:extent cx="1266825" cy="1638300"/>
+                <wp:effectExtent l="0" t="38100" r="47625" b="19050"/>
+                <wp:wrapNone/>
+                <wp:docPr id="18" name="Straight Arrow Connector 18"/>
+                <wp:cNvGraphicFramePr/>
+                <a:graphic xmlns:a="http://schemas.openxmlformats.org/drawingml/2006/main">
+                  <a:graphicData uri="http://schemas.microsoft.com/office/word/2010/wordprocessingShape">
+                    <wps:wsp>
+                      <wps:cNvCnPr/>
+                      <wps:spPr>
+                        <a:xfrm flipV="1">
+                          <a:off x="0" y="0"/>
+                          <a:ext cx="1266825" cy="1638300"/>
+                        </a:xfrm>
+                        <a:prstGeom prst="straightConnector1">
+                          <a:avLst/>
+                        </a:prstGeom>
+                        <a:ln>
+                          <a:solidFill>
+                            <a:schemeClr val="tx1"/>
+                          </a:solidFill>
+                          <a:tailEnd type="triangle"/>
+                        </a:ln>
+                      </wps:spPr>
+                      <wps:style>
+                        <a:lnRef idx="1">
+                          <a:schemeClr val="accent1"/>
+                        </a:lnRef>
+                        <a:fillRef idx="0">
+                          <a:schemeClr val="accent1"/>
+                        </a:fillRef>
+                        <a:effectRef idx="0">
+                          <a:schemeClr val="accent1"/>
+                        </a:effectRef>
+                        <a:fontRef idx="minor">
+                          <a:schemeClr val="tx1"/>
+                        </a:fontRef>
+                      </wps:style>
+                      <wps:bodyPr/>
+                    </wps:wsp>
+                  </a:graphicData>
+                </a:graphic>
+                <wp14:sizeRelH relativeFrom="margin">
+                  <wp14:pctWidth>0</wp14:pctWidth>
+                </wp14:sizeRelH>
+                <wp14:sizeRelV relativeFrom="margin">
+                  <wp14:pctHeight>0</wp14:pctHeight>
+                </wp14:sizeRelV>
+              </wp:anchor>
+            </w:drawing>
+          </mc:Choice>
+          <mc:Fallback>
+            <w:pict>
+              <v:shape w14:anchorId="022CD364" id="Straight Arrow Connector 18" o:spid="_x0000_s1026" type="#_x0000_t32" style="position:absolute;margin-left:262.5pt;margin-top:37.5pt;width:99.75pt;height:129pt;flip:y;z-index:251674624;visibility:visible;mso-wrap-style:square;mso-width-percent:0;mso-height-percent:0;mso-wrap-distance-left:9pt;mso-wrap-distance-top:0;mso-wrap-distance-right:9pt;mso-wrap-distance-bottom:0;mso-position-horizontal:absolute;mso-position-horizontal-relative:text;mso-position-vertical:absolute;mso-position-vertical-relative:text;mso-width-percent:0;mso-height-percent:0;mso-width-relative:margin;mso-height-relative:margin" o:gfxdata="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" strokecolor="black [3213]" strokeweight=".5pt">
+                <v:stroke endarrow="block" joinstyle="miter"/>
+              </v:shape>
+            </w:pict>
+          </mc:Fallback>
+        </mc:AlternateContent>
+      </w:r>
+      <w:r>
+        <w:rPr>
+          <w:noProof/>
+          <w:sz w:val="16"/>
+          <w:szCs w:val="16"/>
+        </w:rPr>
+        <mc:AlternateContent>
+          <mc:Choice Requires="wps">
+            <w:drawing>
+              <wp:anchor distT="0" distB="0" distL="114300" distR="114300" simplePos="0" relativeHeight="251672576" behindDoc="0" locked="0" layoutInCell="1" allowOverlap="1" wp14:anchorId="564CABD9" wp14:editId="1DDBE118">
+                <wp:simplePos x="0" y="0"/>
+                <wp:positionH relativeFrom="column">
+                  <wp:posOffset>1447799</wp:posOffset>
+                </wp:positionH>
+                <wp:positionV relativeFrom="paragraph">
+                  <wp:posOffset>476250</wp:posOffset>
+                </wp:positionV>
+                <wp:extent cx="3152775" cy="1571625"/>
+                <wp:effectExtent l="0" t="38100" r="47625" b="28575"/>
+                <wp:wrapNone/>
+                <wp:docPr id="17" name="Straight Arrow Connector 17"/>
+                <wp:cNvGraphicFramePr/>
+                <a:graphic xmlns:a="http://schemas.openxmlformats.org/drawingml/2006/main">
+                  <a:graphicData uri="http://schemas.microsoft.com/office/word/2010/wordprocessingShape">
+                    <wps:wsp>
+                      <wps:cNvCnPr/>
+                      <wps:spPr>
+                        <a:xfrm flipV="1">
+                          <a:off x="0" y="0"/>
+                          <a:ext cx="3152775" cy="1571625"/>
+                        </a:xfrm>
+                        <a:prstGeom prst="straightConnector1">
+                          <a:avLst/>
+                        </a:prstGeom>
+                        <a:ln>
+                          <a:solidFill>
+                            <a:schemeClr val="tx1"/>
+                          </a:solidFill>
+                          <a:tailEnd type="triangle"/>
+                        </a:ln>
+                      </wps:spPr>
+                      <wps:style>
+                        <a:lnRef idx="1">
+                          <a:schemeClr val="accent1"/>
+                        </a:lnRef>
+                        <a:fillRef idx="0">
+                          <a:schemeClr val="accent1"/>
+                        </a:fillRef>
+                        <a:effectRef idx="0">
+                          <a:schemeClr val="accent1"/>
+                        </a:effectRef>
+                        <a:fontRef idx="minor">
+                          <a:schemeClr val="tx1"/>
+                        </a:fontRef>
+                      </wps:style>
+                      <wps:bodyPr/>
+                    </wps:wsp>
+                  </a:graphicData>
+                </a:graphic>
+              </wp:anchor>
+            </w:drawing>
+          </mc:Choice>
+          <mc:Fallback>
+            <w:pict>
+              <v:shape w14:anchorId="1BD99002" id="Straight Arrow Connector 17" o:spid="_x0000_s1026" type="#_x0000_t32" style="position:absolute;margin-left:114pt;margin-top:37.5pt;width:248.25pt;height:123.75pt;flip:y;z-index:251672576;visibility:visible;mso-wrap-style:square;mso-wrap-distance-left:9pt;mso-wrap-distance-top:0;mso-wrap-distance-right:9pt;mso-wrap-distance-bottom:0;mso-position-horizontal:absolute;mso-position-horizontal-relative:text;mso-position-vertical:absolute;mso-position-vertical-relative:text" o:gfxdata="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" strokecolor="black [3213]" strokeweight=".5pt">
+                <v:stroke endarrow="block" joinstyle="miter"/>
+              </v:shape>
+            </w:pict>
+          </mc:Fallback>
+        </mc:AlternateContent>
+      </w:r>
+      <w:r>
+        <w:rPr>
+          <w:noProof/>
+          <w:sz w:val="16"/>
+          <w:szCs w:val="16"/>
+        </w:rPr>
+        <mc:AlternateContent>
           <mc:Choice Requires="wpg">
             <w:drawing>
-              <wp:anchor distT="0" distB="0" distL="114300" distR="114300" simplePos="0" relativeHeight="251668480" behindDoc="0" locked="0" layoutInCell="1" allowOverlap="1" wp14:anchorId="1608A5A1" wp14:editId="4B601688">
+              <wp:anchor distT="0" distB="0" distL="114300" distR="114300" simplePos="0" relativeHeight="251658240" behindDoc="0" locked="0" layoutInCell="1" allowOverlap="1" wp14:anchorId="3E858F7B" wp14:editId="680C3BF0">
                 <wp:simplePos x="0" y="0"/>
                 <wp:positionH relativeFrom="column">
-                  <wp:posOffset>7715250</wp:posOffset>
+                  <wp:posOffset>2922905</wp:posOffset>
                 </wp:positionH>
                 <wp:positionV relativeFrom="paragraph">
-                  <wp:posOffset>4210050</wp:posOffset>
+                  <wp:posOffset>2112091</wp:posOffset>
                 </wp:positionV>
-                <wp:extent cx="1514475" cy="504190"/>
-                <wp:effectExtent l="0" t="0" r="28575" b="10160"/>
+                <wp:extent cx="1307087" cy="1839595"/>
+                <wp:effectExtent l="0" t="0" r="26670" b="27305"/>
                 <wp:wrapSquare wrapText="bothSides"/>
-                <wp:docPr id="6" name="Group 6"/>
+                <wp:docPr id="2" name="Group 2"/>
                 <wp:cNvGraphicFramePr/>
                 <a:graphic xmlns:a="http://schemas.openxmlformats.org/drawingml/2006/main">
                   <a:graphicData uri="http://schemas.microsoft.com/office/word/2010/wordprocessingGroup">
@@ -34,20 +263,20 @@
                       <wpg:grpSpPr>
                         <a:xfrm>
                           <a:off x="0" y="0"/>
-                          <a:ext cx="1514475" cy="504190"/>
-                          <a:chOff x="-3" y="0"/>
-                          <a:chExt cx="2857503" cy="72228"/>
+                          <a:ext cx="1307087" cy="1839595"/>
+                          <a:chOff x="0" y="0"/>
+                          <a:chExt cx="2857500" cy="356312"/>
                         </a:xfrm>
                       </wpg:grpSpPr>
                       <wps:wsp>
-                        <wps:cNvPr id="9" name="Text Box 2"/>
+                        <wps:cNvPr id="3" name="Text Box 2"/>
                         <wps:cNvSpPr txBox="1">
                           <a:spLocks noChangeArrowheads="1"/>
                         </wps:cNvSpPr>
                         <wps:spPr bwMode="auto">
                           <a:xfrm>
-                            <a:off x="-3" y="0"/>
-                            <a:ext cx="2857500" cy="65986"/>
+                            <a:off x="0" y="0"/>
+                            <a:ext cx="2857500" cy="51304"/>
                           </a:xfrm>
                           <a:prstGeom prst="rect">
                             <a:avLst/>
@@ -78,7 +307,7 @@
                                 <w:rPr>
                                   <w:sz w:val="20"/>
                                 </w:rPr>
-                                <w:t>FieldOutOfBounds</w:t>
+                                <w:t>MeatCheese</w:t>
                               </w:r>
                               <w:proofErr w:type="spellEnd"/>
                               <w:r>
@@ -95,14 +324,14 @@
                         </wps:bodyPr>
                       </wps:wsp>
                       <wps:wsp>
-                        <wps:cNvPr id="15" name="Text Box 15"/>
+                        <wps:cNvPr id="7" name="Text Box 7"/>
                         <wps:cNvSpPr txBox="1">
                           <a:spLocks noChangeArrowheads="1"/>
                         </wps:cNvSpPr>
                         <wps:spPr bwMode="auto">
                           <a:xfrm>
-                            <a:off x="0" y="32407"/>
-                            <a:ext cx="2857500" cy="39821"/>
+                            <a:off x="0" y="51286"/>
+                            <a:ext cx="2857500" cy="79049"/>
                           </a:xfrm>
                           <a:prstGeom prst="rect">
                             <a:avLst/>
@@ -123,7 +352,82 @@
                           <w:txbxContent>
                             <w:p>
                               <w:pPr>
-                                <w:spacing w:after="0" w:line="240" w:lineRule="auto"/>
+                                <w:pStyle w:val="ListParagraph"/>
+                                <w:numPr>
+                                  <w:ilvl w:val="0"/>
+                                  <w:numId w:val="1"/>
+                                </w:numPr>
+                                <w:rPr>
+                                  <w:sz w:val="20"/>
+                                </w:rPr>
+                              </w:pPr>
+                              <w:r>
+                                <w:rPr>
+                                  <w:sz w:val="20"/>
+                                </w:rPr>
+                                <w:t>type</w:t>
+                              </w:r>
+                              <w:r>
+                                <w:rPr>
+                                  <w:sz w:val="20"/>
+                                </w:rPr>
+                                <w:t>: String</w:t>
+                              </w:r>
+                            </w:p>
+                            <w:p>
+                              <w:pPr>
+                                <w:pStyle w:val="ListParagraph"/>
+                                <w:numPr>
+                                  <w:ilvl w:val="0"/>
+                                  <w:numId w:val="1"/>
+                                </w:numPr>
+                                <w:rPr>
+                                  <w:sz w:val="20"/>
+                                </w:rPr>
+                              </w:pPr>
+                              <w:r>
+                                <w:rPr>
+                                  <w:sz w:val="20"/>
+                                </w:rPr>
+                                <w:t>cost: double</w:t>
+                              </w:r>
+                            </w:p>
+                          </w:txbxContent>
+                        </wps:txbx>
+                        <wps:bodyPr rot="0" vert="horz" wrap="square" lIns="91440" tIns="45720" rIns="91440" bIns="45720" anchor="t" anchorCtr="0">
+                          <a:noAutofit/>
+                        </wps:bodyPr>
+                      </wps:wsp>
+                      <wps:wsp>
+                        <wps:cNvPr id="8" name="Text Box 8"/>
+                        <wps:cNvSpPr txBox="1">
+                          <a:spLocks noChangeArrowheads="1"/>
+                        </wps:cNvSpPr>
+                        <wps:spPr bwMode="auto">
+                          <a:xfrm>
+                            <a:off x="0" y="130314"/>
+                            <a:ext cx="2857500" cy="225998"/>
+                          </a:xfrm>
+                          <a:prstGeom prst="rect">
+                            <a:avLst/>
+                          </a:prstGeom>
+                          <a:solidFill>
+                            <a:srgbClr val="FFFFFF"/>
+                          </a:solidFill>
+                          <a:ln w="9525">
+                            <a:solidFill>
+                              <a:srgbClr val="000000"/>
+                            </a:solidFill>
+                            <a:miter lim="800000"/>
+                            <a:headEnd/>
+                            <a:tailEnd/>
+                          </a:ln>
+                        </wps:spPr>
+                        <wps:txbx>
+                          <w:txbxContent>
+                            <w:p>
+                              <w:pPr>
+                                <w:spacing w:after="0"/>
                                 <w:rPr>
                                   <w:sz w:val="20"/>
                                 </w:rPr>
@@ -140,7 +444,7 @@
                                 <w:rPr>
                                   <w:sz w:val="20"/>
                                 </w:rPr>
-                                <w:t>FieldOutOfBounds</w:t>
+                                <w:t>MeatCheese</w:t>
                               </w:r>
                               <w:proofErr w:type="spellEnd"/>
                               <w:r>
@@ -154,7 +458,223 @@
                                 <w:rPr>
                                   <w:sz w:val="20"/>
                                 </w:rPr>
-                                <w:t>String)</w:t>
+                                <w:t>)</w:t>
+                              </w:r>
+                            </w:p>
+                            <w:p>
+                              <w:pPr>
+                                <w:spacing w:after="0"/>
+                                <w:rPr>
+                                  <w:sz w:val="20"/>
+                                </w:rPr>
+                              </w:pPr>
+                              <w:r>
+                                <w:rPr>
+                                  <w:sz w:val="20"/>
+                                </w:rPr>
+                                <w:t xml:space="preserve">+ </w:t>
+                              </w:r>
+                              <w:proofErr w:type="spellStart"/>
+                              <w:proofErr w:type="gramStart"/>
+                              <w:r>
+                                <w:rPr>
+                                  <w:sz w:val="20"/>
+                                </w:rPr>
+                                <w:t>MeatCheese</w:t>
+                              </w:r>
+                              <w:proofErr w:type="spellEnd"/>
+                              <w:r>
+                                <w:rPr>
+                                  <w:sz w:val="20"/>
+                                </w:rPr>
+                                <w:t>(</w:t>
+                              </w:r>
+                              <w:proofErr w:type="gramEnd"/>
+                              <w:r>
+                                <w:rPr>
+                                  <w:sz w:val="20"/>
+                                </w:rPr>
+                                <w:t>)</w:t>
+                              </w:r>
+                            </w:p>
+                            <w:p>
+                              <w:pPr>
+                                <w:spacing w:after="0"/>
+                                <w:rPr>
+                                  <w:sz w:val="20"/>
+                                </w:rPr>
+                              </w:pPr>
+                              <w:r>
+                                <w:rPr>
+                                  <w:sz w:val="20"/>
+                                </w:rPr>
+                                <w:t xml:space="preserve">+ </w:t>
+                              </w:r>
+                              <w:proofErr w:type="spellStart"/>
+                              <w:proofErr w:type="gramStart"/>
+                              <w:r>
+                                <w:rPr>
+                                  <w:sz w:val="20"/>
+                                </w:rPr>
+                                <w:t>getType</w:t>
+                              </w:r>
+                              <w:proofErr w:type="spellEnd"/>
+                              <w:r>
+                                <w:rPr>
+                                  <w:sz w:val="20"/>
+                                </w:rPr>
+                                <w:t>( )</w:t>
+                              </w:r>
+                              <w:proofErr w:type="gramEnd"/>
+                              <w:r>
+                                <w:rPr>
+                                  <w:sz w:val="20"/>
+                                </w:rPr>
+                                <w:t xml:space="preserve"> : String</w:t>
+                              </w:r>
+                            </w:p>
+                            <w:p>
+                              <w:pPr>
+                                <w:spacing w:after="0"/>
+                                <w:rPr>
+                                  <w:sz w:val="20"/>
+                                </w:rPr>
+                              </w:pPr>
+                              <w:r>
+                                <w:rPr>
+                                  <w:sz w:val="20"/>
+                                </w:rPr>
+                                <w:t xml:space="preserve">+ </w:t>
+                              </w:r>
+                              <w:proofErr w:type="spellStart"/>
+                              <w:proofErr w:type="gramStart"/>
+                              <w:r>
+                                <w:rPr>
+                                  <w:sz w:val="20"/>
+                                </w:rPr>
+                                <w:t>setType</w:t>
+                              </w:r>
+                              <w:proofErr w:type="spellEnd"/>
+                              <w:r>
+                                <w:rPr>
+                                  <w:sz w:val="20"/>
+                                </w:rPr>
+                                <w:t>( String</w:t>
+                              </w:r>
+                              <w:proofErr w:type="gramEnd"/>
+                              <w:r>
+                                <w:rPr>
+                                  <w:sz w:val="20"/>
+                                </w:rPr>
+                                <w:t xml:space="preserve">) </w:t>
+                              </w:r>
+                            </w:p>
+                            <w:p>
+                              <w:pPr>
+                                <w:spacing w:after="0"/>
+                                <w:rPr>
+                                  <w:sz w:val="20"/>
+                                </w:rPr>
+                              </w:pPr>
+                              <w:r>
+                                <w:rPr>
+                                  <w:sz w:val="20"/>
+                                </w:rPr>
+                                <w:t>+</w:t>
+                              </w:r>
+                              <w:proofErr w:type="spellStart"/>
+                              <w:proofErr w:type="gramStart"/>
+                              <w:r>
+                                <w:rPr>
+                                  <w:sz w:val="20"/>
+                                </w:rPr>
+                                <w:t>getCost</w:t>
+                              </w:r>
+                              <w:proofErr w:type="spellEnd"/>
+                              <w:r>
+                                <w:rPr>
+                                  <w:sz w:val="20"/>
+                                </w:rPr>
+                                <w:t>( )</w:t>
+                              </w:r>
+                              <w:proofErr w:type="gramEnd"/>
+                              <w:r>
+                                <w:rPr>
+                                  <w:sz w:val="20"/>
+                                </w:rPr>
+                                <w:t>: String</w:t>
+                              </w:r>
+                            </w:p>
+                            <w:p>
+                              <w:pPr>
+                                <w:spacing w:after="0"/>
+                                <w:rPr>
+                                  <w:sz w:val="20"/>
+                                </w:rPr>
+                              </w:pPr>
+                              <w:r>
+                                <w:rPr>
+                                  <w:sz w:val="20"/>
+                                </w:rPr>
+                                <w:t>+</w:t>
+                              </w:r>
+                              <w:proofErr w:type="spellStart"/>
+                              <w:proofErr w:type="gramStart"/>
+                              <w:r>
+                                <w:rPr>
+                                  <w:sz w:val="20"/>
+                                </w:rPr>
+                                <w:t>setCost</w:t>
+                              </w:r>
+                              <w:proofErr w:type="spellEnd"/>
+                              <w:r>
+                                <w:rPr>
+                                  <w:sz w:val="20"/>
+                                </w:rPr>
+                                <w:t>( String</w:t>
+                              </w:r>
+                              <w:proofErr w:type="gramEnd"/>
+                              <w:r>
+                                <w:rPr>
+                                  <w:sz w:val="20"/>
+                                </w:rPr>
+                                <w:t>)</w:t>
+                              </w:r>
+                            </w:p>
+                            <w:p>
+                              <w:pPr>
+                                <w:spacing w:after="0"/>
+                                <w:rPr>
+                                  <w:sz w:val="20"/>
+                                </w:rPr>
+                              </w:pPr>
+                              <w:r>
+                                <w:rPr>
+                                  <w:sz w:val="20"/>
+                                </w:rPr>
+                                <w:t>+</w:t>
+                              </w:r>
+                              <w:proofErr w:type="spellStart"/>
+                              <w:proofErr w:type="gramStart"/>
+                              <w:r>
+                                <w:rPr>
+                                  <w:sz w:val="20"/>
+                                </w:rPr>
+                                <w:t>toString</w:t>
+                              </w:r>
+                              <w:proofErr w:type="spellEnd"/>
+                              <w:r>
+                                <w:rPr>
+                                  <w:sz w:val="20"/>
+                                </w:rPr>
+                                <w:t>( )</w:t>
+                              </w:r>
+                              <w:proofErr w:type="gramEnd"/>
+                              <w:r>
+                                <w:rPr>
+                                  <w:sz w:val="20"/>
+                                </w:rPr>
+                                <w:t xml:space="preserve"> : String</w:t>
                               </w:r>
                             </w:p>
                           </w:txbxContent>
@@ -177,12 +697,12 @@
           </mc:Choice>
           <mc:Fallback>
             <w:pict>
-              <v:group w14:anchorId="1608A5A1" id="Group 6" o:spid="_x0000_s1026" style="position:absolute;margin-left:607.5pt;margin-top:331.5pt;width:119.25pt;height:39.7pt;z-index:251668480;mso-width-relative:margin;mso-height-relative:margin" coordorigin="" coordsize="28575,722" o:gfxdata="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">
+              <v:group w14:anchorId="3E858F7B" id="Group 2" o:spid="_x0000_s1026" style="position:absolute;margin-left:230.15pt;margin-top:166.3pt;width:102.9pt;height:144.85pt;z-index:251658240;mso-width-relative:margin;mso-height-relative:margin" coordsize="28575,3563" o:gfxdata="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">
                 <v:shapetype id="_x0000_t202" coordsize="21600,21600" o:spt="202" path="m,l,21600r21600,l21600,xe">
                   <v:stroke joinstyle="miter"/>
                   <v:path gradientshapeok="t" o:connecttype="rect"/>
                 </v:shapetype>
-                <v:shape id="Text Box 2" o:spid="_x0000_s1027" type="#_x0000_t202" style="position:absolute;width:28574;height:659;visibility:visible;mso-wrap-style:square;v-text-anchor:top" o:gfxdata="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">
+                <v:shape id="Text Box 2" o:spid="_x0000_s1027" type="#_x0000_t202" style="position:absolute;width:28575;height:513;visibility:visible;mso-wrap-style:square;v-text-anchor:top" o:gfxdata="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">
                   <v:textbox>
                     <w:txbxContent>
                       <w:p>
@@ -197,7 +717,7 @@
                           <w:rPr>
                             <w:sz w:val="20"/>
                           </w:rPr>
-                          <w:t>FieldOutOfBounds</w:t>
+                          <w:t>MeatCheese</w:t>
                         </w:r>
                         <w:proofErr w:type="spellEnd"/>
                         <w:r>
@@ -210,12 +730,60 @@
                     </w:txbxContent>
                   </v:textbox>
                 </v:shape>
-                <v:shape id="Text Box 15" o:spid="_x0000_s1028" type="#_x0000_t202" style="position:absolute;top:324;width:28575;height:398;visibility:visible;mso-wrap-style:square;v-text-anchor:top" o:gfxdata="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">
+                <v:shape id="Text Box 7" o:spid="_x0000_s1028" type="#_x0000_t202" style="position:absolute;top:512;width:28575;height:791;visibility:visible;mso-wrap-style:square;v-text-anchor:top" o:gfxdata="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">
                   <v:textbox>
                     <w:txbxContent>
                       <w:p>
                         <w:pPr>
-                          <w:spacing w:after="0" w:line="240" w:lineRule="auto"/>
+                          <w:pStyle w:val="ListParagraph"/>
+                          <w:numPr>
+                            <w:ilvl w:val="0"/>
+                            <w:numId w:val="1"/>
+                          </w:numPr>
+                          <w:rPr>
+                            <w:sz w:val="20"/>
+                          </w:rPr>
+                        </w:pPr>
+                        <w:r>
+                          <w:rPr>
+                            <w:sz w:val="20"/>
+                          </w:rPr>
+                          <w:t>type</w:t>
+                        </w:r>
+                        <w:r>
+                          <w:rPr>
+                            <w:sz w:val="20"/>
+                          </w:rPr>
+                          <w:t>: String</w:t>
+                        </w:r>
+                      </w:p>
+                      <w:p>
+                        <w:pPr>
+                          <w:pStyle w:val="ListParagraph"/>
+                          <w:numPr>
+                            <w:ilvl w:val="0"/>
+                            <w:numId w:val="1"/>
+                          </w:numPr>
+                          <w:rPr>
+                            <w:sz w:val="20"/>
+                          </w:rPr>
+                        </w:pPr>
+                        <w:r>
+                          <w:rPr>
+                            <w:sz w:val="20"/>
+                          </w:rPr>
+                          <w:t>cost: double</w:t>
+                        </w:r>
+                      </w:p>
+                    </w:txbxContent>
+                  </v:textbox>
+                </v:shape>
+                <v:shape id="Text Box 8" o:spid="_x0000_s1029" type="#_x0000_t202" style="position:absolute;top:1303;width:28575;height:2260;visibility:visible;mso-wrap-style:square;v-text-anchor:top" o:gfxdata="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">
+                  <v:textbox>
+                    <w:txbxContent>
+                      <w:p>
+                        <w:pPr>
+                          <w:spacing w:after="0"/>
                           <w:rPr>
                             <w:sz w:val="20"/>
                           </w:rPr>
@@ -232,7 +800,7 @@
                           <w:rPr>
                             <w:sz w:val="20"/>
                           </w:rPr>
-                          <w:t>FieldOutOfBounds</w:t>
+                          <w:t>MeatCheese</w:t>
                         </w:r>
                         <w:proofErr w:type="spellEnd"/>
                         <w:r>
@@ -246,7 +814,223 @@
                           <w:rPr>
                             <w:sz w:val="20"/>
                           </w:rPr>
-                          <w:t>String)</w:t>
+                          <w:t>)</w:t>
+                        </w:r>
+                      </w:p>
+                      <w:p>
+                        <w:pPr>
+                          <w:spacing w:after="0"/>
+                          <w:rPr>
+                            <w:sz w:val="20"/>
+                          </w:rPr>
+                        </w:pPr>
+                        <w:r>
+                          <w:rPr>
+                            <w:sz w:val="20"/>
+                          </w:rPr>
+                          <w:t xml:space="preserve">+ </w:t>
+                        </w:r>
+                        <w:proofErr w:type="spellStart"/>
+                        <w:proofErr w:type="gramStart"/>
+                        <w:r>
+                          <w:rPr>
+                            <w:sz w:val="20"/>
+                          </w:rPr>
+                          <w:t>MeatCheese</w:t>
+                        </w:r>
+                        <w:proofErr w:type="spellEnd"/>
+                        <w:r>
+                          <w:rPr>
+                            <w:sz w:val="20"/>
+                          </w:rPr>
+                          <w:t>(</w:t>
+                        </w:r>
+                        <w:proofErr w:type="gramEnd"/>
+                        <w:r>
+                          <w:rPr>
+                            <w:sz w:val="20"/>
+                          </w:rPr>
+                          <w:t>)</w:t>
+                        </w:r>
+                      </w:p>
+                      <w:p>
+                        <w:pPr>
+                          <w:spacing w:after="0"/>
+                          <w:rPr>
+                            <w:sz w:val="20"/>
+                          </w:rPr>
+                        </w:pPr>
+                        <w:r>
+                          <w:rPr>
+                            <w:sz w:val="20"/>
+                          </w:rPr>
+                          <w:t xml:space="preserve">+ </w:t>
+                        </w:r>
+                        <w:proofErr w:type="spellStart"/>
+                        <w:proofErr w:type="gramStart"/>
+                        <w:r>
+                          <w:rPr>
+                            <w:sz w:val="20"/>
+                          </w:rPr>
+                          <w:t>getType</w:t>
+                        </w:r>
+                        <w:proofErr w:type="spellEnd"/>
+                        <w:r>
+                          <w:rPr>
+                            <w:sz w:val="20"/>
+                          </w:rPr>
+                          <w:t>( )</w:t>
+                        </w:r>
+                        <w:proofErr w:type="gramEnd"/>
+                        <w:r>
+                          <w:rPr>
+                            <w:sz w:val="20"/>
+                          </w:rPr>
+                          <w:t xml:space="preserve"> : String</w:t>
+                        </w:r>
+                      </w:p>
+                      <w:p>
+                        <w:pPr>
+                          <w:spacing w:after="0"/>
+                          <w:rPr>
+                            <w:sz w:val="20"/>
+                          </w:rPr>
+                        </w:pPr>
+                        <w:r>
+                          <w:rPr>
+                            <w:sz w:val="20"/>
+                          </w:rPr>
+                          <w:t xml:space="preserve">+ </w:t>
+                        </w:r>
+                        <w:proofErr w:type="spellStart"/>
+                        <w:proofErr w:type="gramStart"/>
+                        <w:r>
+                          <w:rPr>
+                            <w:sz w:val="20"/>
+                          </w:rPr>
+                          <w:t>setType</w:t>
+                        </w:r>
+                        <w:proofErr w:type="spellEnd"/>
+                        <w:r>
+                          <w:rPr>
+                            <w:sz w:val="20"/>
+                          </w:rPr>
+                          <w:t>( String</w:t>
+                        </w:r>
+                        <w:proofErr w:type="gramEnd"/>
+                        <w:r>
+                          <w:rPr>
+                            <w:sz w:val="20"/>
+                          </w:rPr>
+                          <w:t xml:space="preserve">) </w:t>
+                        </w:r>
+                      </w:p>
+                      <w:p>
+                        <w:pPr>
+                          <w:spacing w:after="0"/>
+                          <w:rPr>
+                            <w:sz w:val="20"/>
+                          </w:rPr>
+                        </w:pPr>
+                        <w:r>
+                          <w:rPr>
+                            <w:sz w:val="20"/>
+                          </w:rPr>
+                          <w:t>+</w:t>
+                        </w:r>
+                        <w:proofErr w:type="spellStart"/>
+                        <w:proofErr w:type="gramStart"/>
+                        <w:r>
+                          <w:rPr>
+                            <w:sz w:val="20"/>
+                          </w:rPr>
+                          <w:t>getCost</w:t>
+                        </w:r>
+                        <w:proofErr w:type="spellEnd"/>
+                        <w:r>
+                          <w:rPr>
+                            <w:sz w:val="20"/>
+                          </w:rPr>
+                          <w:t>( )</w:t>
+                        </w:r>
+                        <w:proofErr w:type="gramEnd"/>
+                        <w:r>
+                          <w:rPr>
+                            <w:sz w:val="20"/>
+                          </w:rPr>
+                          <w:t>: String</w:t>
+                        </w:r>
+                      </w:p>
+                      <w:p>
+                        <w:pPr>
+                          <w:spacing w:after="0"/>
+                          <w:rPr>
+                            <w:sz w:val="20"/>
+                          </w:rPr>
+                        </w:pPr>
+                        <w:r>
+                          <w:rPr>
+                            <w:sz w:val="20"/>
+                          </w:rPr>
+                          <w:t>+</w:t>
+                        </w:r>
+                        <w:proofErr w:type="spellStart"/>
+                        <w:proofErr w:type="gramStart"/>
+                        <w:r>
+                          <w:rPr>
+                            <w:sz w:val="20"/>
+                          </w:rPr>
+                          <w:t>setCost</w:t>
+                        </w:r>
+                        <w:proofErr w:type="spellEnd"/>
+                        <w:r>
+                          <w:rPr>
+                            <w:sz w:val="20"/>
+                          </w:rPr>
+                          <w:t>( String</w:t>
+                        </w:r>
+                        <w:proofErr w:type="gramEnd"/>
+                        <w:r>
+                          <w:rPr>
+                            <w:sz w:val="20"/>
+                          </w:rPr>
+                          <w:t>)</w:t>
+                        </w:r>
+                      </w:p>
+                      <w:p>
+                        <w:pPr>
+                          <w:spacing w:after="0"/>
+                          <w:rPr>
+                            <w:sz w:val="20"/>
+                          </w:rPr>
+                        </w:pPr>
+                        <w:r>
+                          <w:rPr>
+                            <w:sz w:val="20"/>
+                          </w:rPr>
+                          <w:t>+</w:t>
+                        </w:r>
+                        <w:proofErr w:type="spellStart"/>
+                        <w:proofErr w:type="gramStart"/>
+                        <w:r>
+                          <w:rPr>
+                            <w:sz w:val="20"/>
+                          </w:rPr>
+                          <w:t>toString</w:t>
+                        </w:r>
+                        <w:proofErr w:type="spellEnd"/>
+                        <w:r>
+                          <w:rPr>
+                            <w:sz w:val="20"/>
+                          </w:rPr>
+                          <w:t>( )</w:t>
+                        </w:r>
+                        <w:proofErr w:type="gramEnd"/>
+                        <w:r>
+                          <w:rPr>
+                            <w:sz w:val="20"/>
+                          </w:rPr>
+                          <w:t xml:space="preserve"> : String</w:t>
                         </w:r>
                       </w:p>
                     </w:txbxContent>
@@ -267,7 +1051,7 @@
         <mc:AlternateContent>
           <mc:Choice Requires="wpg">
             <w:drawing>
-              <wp:anchor distT="0" distB="0" distL="114300" distR="114300" simplePos="0" relativeHeight="251657216" behindDoc="0" locked="0" layoutInCell="1" allowOverlap="1" wp14:anchorId="6135DB5B" wp14:editId="3823DF32">
+              <wp:anchor distT="0" distB="0" distL="114300" distR="114300" simplePos="0" relativeHeight="251656192" behindDoc="0" locked="0" layoutInCell="1" allowOverlap="1" wp14:anchorId="6135DB5B" wp14:editId="66F506EE">
                 <wp:simplePos x="0" y="0"/>
                 <wp:positionH relativeFrom="column">
                   <wp:posOffset>6409055</wp:posOffset>
@@ -707,8 +1491,8 @@
           </mc:Choice>
           <mc:Fallback>
             <w:pict>
-              <v:group w14:anchorId="6135DB5B" id="Group 26" o:spid="_x0000_s1029" style="position:absolute;margin-left:504.65pt;margin-top:152.8pt;width:110pt;height:145.3pt;z-index:251657216;mso-width-relative:margin;mso-height-relative:margin" coordsize="28575,4033" o:gfxdata="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">
-                <v:shape id="Text Box 2" o:spid="_x0000_s1030" type="#_x0000_t202" style="position:absolute;width:28575;height:659;visibility:visible;mso-wrap-style:square;v-text-anchor:top" o:gfxdata="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">
+              <v:group w14:anchorId="6135DB5B" id="Group 26" o:spid="_x0000_s1030" style="position:absolute;margin-left:504.65pt;margin-top:152.8pt;width:110pt;height:145.3pt;z-index:251656192;mso-width-relative:margin;mso-height-relative:margin" coordsize="28575,4033" o:gfxdata="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">
+                <v:shape id="Text Box 2" o:spid="_x0000_s1031" type="#_x0000_t202" style="position:absolute;width:28575;height:659;visibility:visible;mso-wrap-style:square;v-text-anchor:top" o:gfxdata="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">
                   <v:textbox>
                     <w:txbxContent>
                       <w:p>
@@ -734,7 +1518,7 @@
                     </w:txbxContent>
                   </v:textbox>
                 </v:shape>
-                <v:shape id="Text Box 28" o:spid="_x0000_s1031" type="#_x0000_t202" style="position:absolute;top:659;width:28575;height:861;visibility:visible;mso-wrap-style:square;v-text-anchor:top" o:gfxdata="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">
+                <v:shape id="Text Box 28" o:spid="_x0000_s1032" type="#_x0000_t202" style="position:absolute;top:659;width:28575;height:861;visibility:visible;mso-wrap-style:square;v-text-anchor:top" o:gfxdata="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">
                   <v:textbox>
                     <w:txbxContent>
                       <w:p>
@@ -776,7 +1560,7 @@
                     </w:txbxContent>
                   </v:textbox>
                 </v:shape>
-                <v:shape id="Text Box 29" o:spid="_x0000_s1032" type="#_x0000_t202" style="position:absolute;top:1507;width:28575;height:2526;visibility:visible;mso-wrap-style:square;v-text-anchor:top" o:gfxdata="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">
+                <v:shape id="Text Box 29" o:spid="_x0000_s1033" type="#_x0000_t202" style="position:absolute;top:1507;width:28575;height:2526;visibility:visible;mso-wrap-style:square;v-text-anchor:top" o:gfxdata="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">
                   <v:textbox>
                     <w:txbxContent>
                       <w:p>
@@ -1043,7 +1827,7 @@
         <mc:AlternateContent>
           <mc:Choice Requires="wpg">
             <w:drawing>
-              <wp:anchor distT="0" distB="0" distL="114300" distR="114300" simplePos="0" relativeHeight="251671552" behindDoc="0" locked="0" layoutInCell="1" allowOverlap="1" wp14:anchorId="0F69FFBD" wp14:editId="2448BD04">
+              <wp:anchor distT="0" distB="0" distL="114300" distR="114300" simplePos="0" relativeHeight="251671552" behindDoc="0" locked="0" layoutInCell="1" allowOverlap="1" wp14:anchorId="0F69FFBD" wp14:editId="6117BD03">
                 <wp:simplePos x="0" y="0"/>
                 <wp:positionH relativeFrom="column">
                   <wp:posOffset>4600575</wp:posOffset>
@@ -1509,9 +2293,9 @@
           </mc:Choice>
           <mc:Fallback>
             <w:pict>
-              <v:group w14:anchorId="0F69FFBD" id="Group 16" o:spid="_x0000_s1033" style="position:absolute;margin-left:362.25pt;margin-top:24.2pt;width:126pt;height:159.35pt;z-index:251671552" coordsize="16002,20237" o:gfxdata="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">
-                <v:group id="Group 1" o:spid="_x0000_s1034" style="position:absolute;width:16002;height:7489" coordorigin="-1870,-857" coordsize="28575,929" o:gfxdata="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">
-                  <v:shape id="Text Box 2" o:spid="_x0000_s1035" type="#_x0000_t202" style="position:absolute;left:-1870;top:-857;width:28574;height:402;visibility:visible;mso-wrap-style:square;v-text-anchor:top" o:gfxdata="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">
+              <v:group w14:anchorId="0F69FFBD" id="Group 16" o:spid="_x0000_s1034" style="position:absolute;margin-left:362.25pt;margin-top:24.2pt;width:126pt;height:159.35pt;z-index:251671552" coordsize="16002,20237" o:gfxdata="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">
+                <v:group id="Group 1" o:spid="_x0000_s1035" style="position:absolute;width:16002;height:7489" coordorigin="-1870,-857" coordsize="28575,929" o:gfxdata="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">
+                  <v:shape id="Text Box 2" o:spid="_x0000_s1036" type="#_x0000_t202" style="position:absolute;left:-1870;top:-857;width:28574;height:402;visibility:visible;mso-wrap-style:square;v-text-anchor:top" o:gfxdata="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">
                     <v:textbox>
                       <w:txbxContent>
                         <w:p>
@@ -1536,7 +2320,7 @@
                       </w:txbxContent>
                     </v:textbox>
                   </v:shape>
-                  <v:shape id="Text Box 5" o:spid="_x0000_s1036" type="#_x0000_t202" style="position:absolute;left:-1870;top:-451;width:28574;height:523;visibility:visible;mso-wrap-style:square;v-text-anchor:top" o:gfxdata="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">
+                  <v:shape id="Text Box 5" o:spid="_x0000_s1037" type="#_x0000_t202" style="position:absolute;left:-1870;top:-451;width:28574;height:523;visibility:visible;mso-wrap-style:square;v-text-anchor:top" o:gfxdata="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">
                     <v:textbox>
                       <w:txbxContent>
                         <w:p>
@@ -1588,7 +2372,7 @@
                     </v:textbox>
                   </v:shape>
                 </v:group>
-                <v:shape id="Text Box 14" o:spid="_x0000_s1037" type="#_x0000_t202" style="position:absolute;top:7488;width:16002;height:12749;visibility:visible;mso-wrap-style:square;v-text-anchor:top" o:gfxdata="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">
+                <v:shape id="Text Box 14" o:spid="_x0000_s1038" type="#_x0000_t202" style="position:absolute;top:7488;width:16002;height:12749;visibility:visible;mso-wrap-style:square;v-text-anchor:top" o:gfxdata="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">
                   <v:textbox>
                     <w:txbxContent>
                       <w:p>
@@ -1866,7 +2650,7 @@
         <mc:AlternateContent>
           <mc:Choice Requires="wpg">
             <w:drawing>
-              <wp:anchor distT="0" distB="0" distL="114300" distR="114300" simplePos="0" relativeHeight="251661312" behindDoc="0" locked="0" layoutInCell="1" allowOverlap="1" wp14:anchorId="293E7C0B" wp14:editId="5EF4FE8A">
+              <wp:anchor distT="0" distB="0" distL="114300" distR="114300" simplePos="0" relativeHeight="251660288" behindDoc="0" locked="0" layoutInCell="1" allowOverlap="1" wp14:anchorId="293E7C0B" wp14:editId="66BB1326">
                 <wp:simplePos x="0" y="0"/>
                 <wp:positionH relativeFrom="column">
                   <wp:posOffset>1036955</wp:posOffset>
@@ -2320,8 +3104,8 @@
           </mc:Choice>
           <mc:Fallback>
             <w:pict>
-              <v:group w14:anchorId="293E7C0B" id="Group 10" o:spid="_x0000_s1038" style="position:absolute;margin-left:81.65pt;margin-top:161.4pt;width:115.75pt;height:137.8pt;z-index:251661312;mso-width-relative:margin;mso-height-relative:margin" coordsize="28575,2320" o:gfxdata="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">
-                <v:shape id="Text Box 2" o:spid="_x0000_s1039" type="#_x0000_t202" style="position:absolute;width:28575;height:274;visibility:visible;mso-wrap-style:square;v-text-anchor:top" o:gfxdata="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">
+              <v:group w14:anchorId="293E7C0B" id="Group 10" o:spid="_x0000_s1039" style="position:absolute;margin-left:81.65pt;margin-top:161.4pt;width:115.75pt;height:137.8pt;z-index:251660288;mso-width-relative:margin;mso-height-relative:margin" coordsize="28575,2320" o:gfxdata="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">
+                <v:shape id="Text Box 2" o:spid="_x0000_s1040" type="#_x0000_t202" style="position:absolute;width:28575;height:274;visibility:visible;mso-wrap-style:square;v-text-anchor:top" o:gfxdata="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">
                   <v:textbox>
                     <w:txbxContent>
                       <w:p>
@@ -2347,7 +3131,7 @@
                     </w:txbxContent>
                   </v:textbox>
                 </v:shape>
-                <v:shape id="Text Box 12" o:spid="_x0000_s1040" type="#_x0000_t202" style="position:absolute;top:273;width:28575;height:485;visibility:visible;mso-wrap-style:square;v-text-anchor:top" o:gfxdata="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">
+                <v:shape id="Text Box 12" o:spid="_x0000_s1041" type="#_x0000_t202" style="position:absolute;top:273;width:28575;height:485;visibility:visible;mso-wrap-style:square;v-text-anchor:top" o:gfxdata="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">
                   <v:textbox>
                     <w:txbxContent>
                       <w:p>
@@ -2407,7 +3191,7 @@
                     </w:txbxContent>
                   </v:textbox>
                 </v:shape>
-                <v:shape id="Text Box 13" o:spid="_x0000_s1041" type="#_x0000_t202" style="position:absolute;top:766;width:28575;height:1554;visibility:visible;mso-wrap-style:square;v-text-anchor:top" o:gfxdata="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">
+                <v:shape id="Text Box 13" o:spid="_x0000_s1042" type="#_x0000_t202" style="position:absolute;top:766;width:28575;height:1554;visibility:visible;mso-wrap-style:square;v-text-anchor:top" o:gfxdata="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">
                   <v:textbox>
                     <w:txbxContent>
                       <w:p>
@@ -2492,810 +3276,6 @@
                             <w:sz w:val="20"/>
                           </w:rPr>
                           <w:t>Type</w:t>
-                        </w:r>
-                        <w:proofErr w:type="spellEnd"/>
-                        <w:r>
-                          <w:rPr>
-                            <w:sz w:val="20"/>
-                          </w:rPr>
-                          <w:t>( )</w:t>
-                        </w:r>
-                        <w:proofErr w:type="gramEnd"/>
-                        <w:r>
-                          <w:rPr>
-                            <w:sz w:val="20"/>
-                          </w:rPr>
-                          <w:t xml:space="preserve"> : String</w:t>
-                        </w:r>
-                      </w:p>
-                      <w:p>
-                        <w:pPr>
-                          <w:spacing w:after="0"/>
-                          <w:rPr>
-                            <w:sz w:val="20"/>
-                          </w:rPr>
-                        </w:pPr>
-                        <w:r>
-                          <w:rPr>
-                            <w:sz w:val="20"/>
-                          </w:rPr>
-                          <w:t xml:space="preserve">+ </w:t>
-                        </w:r>
-                        <w:proofErr w:type="spellStart"/>
-                        <w:proofErr w:type="gramStart"/>
-                        <w:r>
-                          <w:rPr>
-                            <w:sz w:val="20"/>
-                          </w:rPr>
-                          <w:t>setType</w:t>
-                        </w:r>
-                        <w:proofErr w:type="spellEnd"/>
-                        <w:r>
-                          <w:rPr>
-                            <w:sz w:val="20"/>
-                          </w:rPr>
-                          <w:t>( String</w:t>
-                        </w:r>
-                        <w:proofErr w:type="gramEnd"/>
-                        <w:r>
-                          <w:rPr>
-                            <w:sz w:val="20"/>
-                          </w:rPr>
-                          <w:t xml:space="preserve">) </w:t>
-                        </w:r>
-                      </w:p>
-                      <w:p>
-                        <w:pPr>
-                          <w:spacing w:after="0"/>
-                          <w:rPr>
-                            <w:sz w:val="20"/>
-                          </w:rPr>
-                        </w:pPr>
-                        <w:r>
-                          <w:rPr>
-                            <w:sz w:val="20"/>
-                          </w:rPr>
-                          <w:t>+</w:t>
-                        </w:r>
-                        <w:proofErr w:type="spellStart"/>
-                        <w:proofErr w:type="gramStart"/>
-                        <w:r>
-                          <w:rPr>
-                            <w:sz w:val="20"/>
-                          </w:rPr>
-                          <w:t>getCost</w:t>
-                        </w:r>
-                        <w:proofErr w:type="spellEnd"/>
-                        <w:r>
-                          <w:rPr>
-                            <w:sz w:val="20"/>
-                          </w:rPr>
-                          <w:t>( )</w:t>
-                        </w:r>
-                        <w:proofErr w:type="gramEnd"/>
-                        <w:r>
-                          <w:rPr>
-                            <w:sz w:val="20"/>
-                          </w:rPr>
-                          <w:t>: String</w:t>
-                        </w:r>
-                      </w:p>
-                      <w:p>
-                        <w:pPr>
-                          <w:spacing w:after="0"/>
-                          <w:rPr>
-                            <w:sz w:val="20"/>
-                          </w:rPr>
-                        </w:pPr>
-                        <w:r>
-                          <w:rPr>
-                            <w:sz w:val="20"/>
-                          </w:rPr>
-                          <w:t>+</w:t>
-                        </w:r>
-                        <w:proofErr w:type="spellStart"/>
-                        <w:proofErr w:type="gramStart"/>
-                        <w:r>
-                          <w:rPr>
-                            <w:sz w:val="20"/>
-                          </w:rPr>
-                          <w:t>setCost</w:t>
-                        </w:r>
-                        <w:proofErr w:type="spellEnd"/>
-                        <w:r>
-                          <w:rPr>
-                            <w:sz w:val="20"/>
-                          </w:rPr>
-                          <w:t>( String</w:t>
-                        </w:r>
-                        <w:proofErr w:type="gramEnd"/>
-                        <w:r>
-                          <w:rPr>
-                            <w:sz w:val="20"/>
-                          </w:rPr>
-                          <w:t>)</w:t>
-                        </w:r>
-                      </w:p>
-                      <w:p>
-                        <w:pPr>
-                          <w:spacing w:after="0"/>
-                          <w:rPr>
-                            <w:sz w:val="20"/>
-                          </w:rPr>
-                        </w:pPr>
-                        <w:r>
-                          <w:rPr>
-                            <w:sz w:val="20"/>
-                          </w:rPr>
-                          <w:t>+</w:t>
-                        </w:r>
-                        <w:proofErr w:type="spellStart"/>
-                        <w:proofErr w:type="gramStart"/>
-                        <w:r>
-                          <w:rPr>
-                            <w:sz w:val="20"/>
-                          </w:rPr>
-                          <w:t>toString</w:t>
-                        </w:r>
-                        <w:proofErr w:type="spellEnd"/>
-                        <w:r>
-                          <w:rPr>
-                            <w:sz w:val="20"/>
-                          </w:rPr>
-                          <w:t>( )</w:t>
-                        </w:r>
-                        <w:proofErr w:type="gramEnd"/>
-                        <w:r>
-                          <w:rPr>
-                            <w:sz w:val="20"/>
-                          </w:rPr>
-                          <w:t xml:space="preserve"> : String</w:t>
-                        </w:r>
-                      </w:p>
-                    </w:txbxContent>
-                  </v:textbox>
-                </v:shape>
-                <w10:wrap type="square"/>
-              </v:group>
-            </w:pict>
-          </mc:Fallback>
-        </mc:AlternateContent>
-      </w:r>
-      <w:r>
-        <w:rPr>
-          <w:noProof/>
-          <w:sz w:val="16"/>
-          <w:szCs w:val="16"/>
-        </w:rPr>
-        <mc:AlternateContent>
-          <mc:Choice Requires="wpg">
-            <w:drawing>
-              <wp:anchor distT="0" distB="0" distL="114300" distR="114300" simplePos="0" relativeHeight="251659264" behindDoc="0" locked="0" layoutInCell="1" allowOverlap="1" wp14:anchorId="3E858F7B" wp14:editId="5F264FFC">
-                <wp:simplePos x="0" y="0"/>
-                <wp:positionH relativeFrom="column">
-                  <wp:posOffset>3037205</wp:posOffset>
-                </wp:positionH>
-                <wp:positionV relativeFrom="paragraph">
-                  <wp:posOffset>1845945</wp:posOffset>
-                </wp:positionV>
-                <wp:extent cx="1307087" cy="1839595"/>
-                <wp:effectExtent l="0" t="0" r="26670" b="27305"/>
-                <wp:wrapSquare wrapText="bothSides"/>
-                <wp:docPr id="2" name="Group 2"/>
-                <wp:cNvGraphicFramePr/>
-                <a:graphic xmlns:a="http://schemas.openxmlformats.org/drawingml/2006/main">
-                  <a:graphicData uri="http://schemas.microsoft.com/office/word/2010/wordprocessingGroup">
-                    <wpg:wgp>
-                      <wpg:cNvGrpSpPr/>
-                      <wpg:grpSpPr>
-                        <a:xfrm>
-                          <a:off x="0" y="0"/>
-                          <a:ext cx="1307087" cy="1839595"/>
-                          <a:chOff x="0" y="0"/>
-                          <a:chExt cx="2857500" cy="356312"/>
-                        </a:xfrm>
-                      </wpg:grpSpPr>
-                      <wps:wsp>
-                        <wps:cNvPr id="3" name="Text Box 2"/>
-                        <wps:cNvSpPr txBox="1">
-                          <a:spLocks noChangeArrowheads="1"/>
-                        </wps:cNvSpPr>
-                        <wps:spPr bwMode="auto">
-                          <a:xfrm>
-                            <a:off x="0" y="0"/>
-                            <a:ext cx="2857500" cy="51304"/>
-                          </a:xfrm>
-                          <a:prstGeom prst="rect">
-                            <a:avLst/>
-                          </a:prstGeom>
-                          <a:solidFill>
-                            <a:srgbClr val="FFFFFF"/>
-                          </a:solidFill>
-                          <a:ln w="9525">
-                            <a:solidFill>
-                              <a:srgbClr val="000000"/>
-                            </a:solidFill>
-                            <a:miter lim="800000"/>
-                            <a:headEnd/>
-                            <a:tailEnd/>
-                          </a:ln>
-                        </wps:spPr>
-                        <wps:txbx>
-                          <w:txbxContent>
-                            <w:p>
-                              <w:pPr>
-                                <w:jc w:val="center"/>
-                                <w:rPr>
-                                  <w:sz w:val="20"/>
-                                </w:rPr>
-                              </w:pPr>
-                              <w:proofErr w:type="spellStart"/>
-                              <w:r>
-                                <w:rPr>
-                                  <w:sz w:val="20"/>
-                                </w:rPr>
-                                <w:t>MeatCheese</w:t>
-                              </w:r>
-                              <w:proofErr w:type="spellEnd"/>
-                              <w:r>
-                                <w:rPr>
-                                  <w:sz w:val="20"/>
-                                </w:rPr>
-                                <w:t xml:space="preserve"> Class</w:t>
-                              </w:r>
-                            </w:p>
-                          </w:txbxContent>
-                        </wps:txbx>
-                        <wps:bodyPr rot="0" vert="horz" wrap="square" lIns="91440" tIns="45720" rIns="91440" bIns="45720" anchor="t" anchorCtr="0">
-                          <a:noAutofit/>
-                        </wps:bodyPr>
-                      </wps:wsp>
-                      <wps:wsp>
-                        <wps:cNvPr id="7" name="Text Box 7"/>
-                        <wps:cNvSpPr txBox="1">
-                          <a:spLocks noChangeArrowheads="1"/>
-                        </wps:cNvSpPr>
-                        <wps:spPr bwMode="auto">
-                          <a:xfrm>
-                            <a:off x="0" y="51286"/>
-                            <a:ext cx="2857500" cy="79049"/>
-                          </a:xfrm>
-                          <a:prstGeom prst="rect">
-                            <a:avLst/>
-                          </a:prstGeom>
-                          <a:solidFill>
-                            <a:srgbClr val="FFFFFF"/>
-                          </a:solidFill>
-                          <a:ln w="9525">
-                            <a:solidFill>
-                              <a:srgbClr val="000000"/>
-                            </a:solidFill>
-                            <a:miter lim="800000"/>
-                            <a:headEnd/>
-                            <a:tailEnd/>
-                          </a:ln>
-                        </wps:spPr>
-                        <wps:txbx>
-                          <w:txbxContent>
-                            <w:p>
-                              <w:pPr>
-                                <w:pStyle w:val="ListParagraph"/>
-                                <w:numPr>
-                                  <w:ilvl w:val="0"/>
-                                  <w:numId w:val="1"/>
-                                </w:numPr>
-                                <w:rPr>
-                                  <w:sz w:val="20"/>
-                                </w:rPr>
-                              </w:pPr>
-                              <w:r>
-                                <w:rPr>
-                                  <w:sz w:val="20"/>
-                                </w:rPr>
-                                <w:t>type</w:t>
-                              </w:r>
-                              <w:r>
-                                <w:rPr>
-                                  <w:sz w:val="20"/>
-                                </w:rPr>
-                                <w:t>: String</w:t>
-                              </w:r>
-                            </w:p>
-                            <w:p>
-                              <w:pPr>
-                                <w:pStyle w:val="ListParagraph"/>
-                                <w:numPr>
-                                  <w:ilvl w:val="0"/>
-                                  <w:numId w:val="1"/>
-                                </w:numPr>
-                                <w:rPr>
-                                  <w:sz w:val="20"/>
-                                </w:rPr>
-                              </w:pPr>
-                              <w:r>
-                                <w:rPr>
-                                  <w:sz w:val="20"/>
-                                </w:rPr>
-                                <w:t>cost: double</w:t>
-                              </w:r>
-                            </w:p>
-                          </w:txbxContent>
-                        </wps:txbx>
-                        <wps:bodyPr rot="0" vert="horz" wrap="square" lIns="91440" tIns="45720" rIns="91440" bIns="45720" anchor="t" anchorCtr="0">
-                          <a:noAutofit/>
-                        </wps:bodyPr>
-                      </wps:wsp>
-                      <wps:wsp>
-                        <wps:cNvPr id="8" name="Text Box 8"/>
-                        <wps:cNvSpPr txBox="1">
-                          <a:spLocks noChangeArrowheads="1"/>
-                        </wps:cNvSpPr>
-                        <wps:spPr bwMode="auto">
-                          <a:xfrm>
-                            <a:off x="0" y="130314"/>
-                            <a:ext cx="2857500" cy="225998"/>
-                          </a:xfrm>
-                          <a:prstGeom prst="rect">
-                            <a:avLst/>
-                          </a:prstGeom>
-                          <a:solidFill>
-                            <a:srgbClr val="FFFFFF"/>
-                          </a:solidFill>
-                          <a:ln w="9525">
-                            <a:solidFill>
-                              <a:srgbClr val="000000"/>
-                            </a:solidFill>
-                            <a:miter lim="800000"/>
-                            <a:headEnd/>
-                            <a:tailEnd/>
-                          </a:ln>
-                        </wps:spPr>
-                        <wps:txbx>
-                          <w:txbxContent>
-                            <w:p>
-                              <w:pPr>
-                                <w:spacing w:after="0"/>
-                                <w:rPr>
-                                  <w:sz w:val="20"/>
-                                </w:rPr>
-                              </w:pPr>
-                              <w:r>
-                                <w:rPr>
-                                  <w:sz w:val="20"/>
-                                </w:rPr>
-                                <w:t xml:space="preserve">+ </w:t>
-                              </w:r>
-                              <w:proofErr w:type="spellStart"/>
-                              <w:proofErr w:type="gramStart"/>
-                              <w:r>
-                                <w:rPr>
-                                  <w:sz w:val="20"/>
-                                </w:rPr>
-                                <w:t>MeatCheese</w:t>
-                              </w:r>
-                              <w:proofErr w:type="spellEnd"/>
-                              <w:r>
-                                <w:rPr>
-                                  <w:sz w:val="20"/>
-                                </w:rPr>
-                                <w:t>(</w:t>
-                              </w:r>
-                              <w:proofErr w:type="gramEnd"/>
-                              <w:r>
-                                <w:rPr>
-                                  <w:sz w:val="20"/>
-                                </w:rPr>
-                                <w:t>)</w:t>
-                              </w:r>
-                            </w:p>
-                            <w:p>
-                              <w:pPr>
-                                <w:spacing w:after="0"/>
-                                <w:rPr>
-                                  <w:sz w:val="20"/>
-                                </w:rPr>
-                              </w:pPr>
-                              <w:r>
-                                <w:rPr>
-                                  <w:sz w:val="20"/>
-                                </w:rPr>
-                                <w:t xml:space="preserve">+ </w:t>
-                              </w:r>
-                              <w:proofErr w:type="spellStart"/>
-                              <w:proofErr w:type="gramStart"/>
-                              <w:r>
-                                <w:rPr>
-                                  <w:sz w:val="20"/>
-                                </w:rPr>
-                                <w:t>MeatCheese</w:t>
-                              </w:r>
-                              <w:proofErr w:type="spellEnd"/>
-                              <w:r>
-                                <w:rPr>
-                                  <w:sz w:val="20"/>
-                                </w:rPr>
-                                <w:t>(</w:t>
-                              </w:r>
-                              <w:proofErr w:type="gramEnd"/>
-                              <w:r>
-                                <w:rPr>
-                                  <w:sz w:val="20"/>
-                                </w:rPr>
-                                <w:t>)</w:t>
-                              </w:r>
-                            </w:p>
-                            <w:p>
-                              <w:pPr>
-                                <w:spacing w:after="0"/>
-                                <w:rPr>
-                                  <w:sz w:val="20"/>
-                                </w:rPr>
-                              </w:pPr>
-                              <w:r>
-                                <w:rPr>
-                                  <w:sz w:val="20"/>
-                                </w:rPr>
-                                <w:t xml:space="preserve">+ </w:t>
-                              </w:r>
-                              <w:proofErr w:type="spellStart"/>
-                              <w:proofErr w:type="gramStart"/>
-                              <w:r>
-                                <w:rPr>
-                                  <w:sz w:val="20"/>
-                                </w:rPr>
-                                <w:t>getType</w:t>
-                              </w:r>
-                              <w:proofErr w:type="spellEnd"/>
-                              <w:r>
-                                <w:rPr>
-                                  <w:sz w:val="20"/>
-                                </w:rPr>
-                                <w:t>( )</w:t>
-                              </w:r>
-                              <w:proofErr w:type="gramEnd"/>
-                              <w:r>
-                                <w:rPr>
-                                  <w:sz w:val="20"/>
-                                </w:rPr>
-                                <w:t xml:space="preserve"> : String</w:t>
-                              </w:r>
-                            </w:p>
-                            <w:p>
-                              <w:pPr>
-                                <w:spacing w:after="0"/>
-                                <w:rPr>
-                                  <w:sz w:val="20"/>
-                                </w:rPr>
-                              </w:pPr>
-                              <w:r>
-                                <w:rPr>
-                                  <w:sz w:val="20"/>
-                                </w:rPr>
-                                <w:t xml:space="preserve">+ </w:t>
-                              </w:r>
-                              <w:proofErr w:type="spellStart"/>
-                              <w:proofErr w:type="gramStart"/>
-                              <w:r>
-                                <w:rPr>
-                                  <w:sz w:val="20"/>
-                                </w:rPr>
-                                <w:t>setType</w:t>
-                              </w:r>
-                              <w:proofErr w:type="spellEnd"/>
-                              <w:r>
-                                <w:rPr>
-                                  <w:sz w:val="20"/>
-                                </w:rPr>
-                                <w:t>( String</w:t>
-                              </w:r>
-                              <w:proofErr w:type="gramEnd"/>
-                              <w:r>
-                                <w:rPr>
-                                  <w:sz w:val="20"/>
-                                </w:rPr>
-                                <w:t xml:space="preserve">) </w:t>
-                              </w:r>
-                            </w:p>
-                            <w:p>
-                              <w:pPr>
-                                <w:spacing w:after="0"/>
-                                <w:rPr>
-                                  <w:sz w:val="20"/>
-                                </w:rPr>
-                              </w:pPr>
-                              <w:r>
-                                <w:rPr>
-                                  <w:sz w:val="20"/>
-                                </w:rPr>
-                                <w:t>+</w:t>
-                              </w:r>
-                              <w:proofErr w:type="spellStart"/>
-                              <w:proofErr w:type="gramStart"/>
-                              <w:r>
-                                <w:rPr>
-                                  <w:sz w:val="20"/>
-                                </w:rPr>
-                                <w:t>getCost</w:t>
-                              </w:r>
-                              <w:proofErr w:type="spellEnd"/>
-                              <w:r>
-                                <w:rPr>
-                                  <w:sz w:val="20"/>
-                                </w:rPr>
-                                <w:t>( )</w:t>
-                              </w:r>
-                              <w:proofErr w:type="gramEnd"/>
-                              <w:r>
-                                <w:rPr>
-                                  <w:sz w:val="20"/>
-                                </w:rPr>
-                                <w:t>: String</w:t>
-                              </w:r>
-                            </w:p>
-                            <w:p>
-                              <w:pPr>
-                                <w:spacing w:after="0"/>
-                                <w:rPr>
-                                  <w:sz w:val="20"/>
-                                </w:rPr>
-                              </w:pPr>
-                              <w:r>
-                                <w:rPr>
-                                  <w:sz w:val="20"/>
-                                </w:rPr>
-                                <w:t>+</w:t>
-                              </w:r>
-                              <w:proofErr w:type="spellStart"/>
-                              <w:proofErr w:type="gramStart"/>
-                              <w:r>
-                                <w:rPr>
-                                  <w:sz w:val="20"/>
-                                </w:rPr>
-                                <w:t>setCost</w:t>
-                              </w:r>
-                              <w:proofErr w:type="spellEnd"/>
-                              <w:r>
-                                <w:rPr>
-                                  <w:sz w:val="20"/>
-                                </w:rPr>
-                                <w:t>( String</w:t>
-                              </w:r>
-                              <w:proofErr w:type="gramEnd"/>
-                              <w:r>
-                                <w:rPr>
-                                  <w:sz w:val="20"/>
-                                </w:rPr>
-                                <w:t>)</w:t>
-                              </w:r>
-                            </w:p>
-                            <w:p>
-                              <w:pPr>
-                                <w:spacing w:after="0"/>
-                                <w:rPr>
-                                  <w:sz w:val="20"/>
-                                </w:rPr>
-                              </w:pPr>
-                              <w:r>
-                                <w:rPr>
-                                  <w:sz w:val="20"/>
-                                </w:rPr>
-                                <w:t>+</w:t>
-                              </w:r>
-                              <w:proofErr w:type="spellStart"/>
-                              <w:proofErr w:type="gramStart"/>
-                              <w:r>
-                                <w:rPr>
-                                  <w:sz w:val="20"/>
-                                </w:rPr>
-                                <w:t>toString</w:t>
-                              </w:r>
-                              <w:proofErr w:type="spellEnd"/>
-                              <w:r>
-                                <w:rPr>
-                                  <w:sz w:val="20"/>
-                                </w:rPr>
-                                <w:t>( )</w:t>
-                              </w:r>
-                              <w:proofErr w:type="gramEnd"/>
-                              <w:r>
-                                <w:rPr>
-                                  <w:sz w:val="20"/>
-                                </w:rPr>
-                                <w:t xml:space="preserve"> : String</w:t>
-                              </w:r>
-                            </w:p>
-                          </w:txbxContent>
-                        </wps:txbx>
-                        <wps:bodyPr rot="0" vert="horz" wrap="square" lIns="91440" tIns="45720" rIns="91440" bIns="45720" anchor="t" anchorCtr="0">
-                          <a:noAutofit/>
-                        </wps:bodyPr>
-                      </wps:wsp>
-                    </wpg:wgp>
-                  </a:graphicData>
-                </a:graphic>
-                <wp14:sizeRelH relativeFrom="margin">
-                  <wp14:pctWidth>0</wp14:pctWidth>
-                </wp14:sizeRelH>
-                <wp14:sizeRelV relativeFrom="margin">
-                  <wp14:pctHeight>0</wp14:pctHeight>
-                </wp14:sizeRelV>
-              </wp:anchor>
-            </w:drawing>
-          </mc:Choice>
-          <mc:Fallback>
-            <w:pict>
-              <v:group w14:anchorId="3E858F7B" id="Group 2" o:spid="_x0000_s1042" style="position:absolute;margin-left:239.15pt;margin-top:145.35pt;width:102.9pt;height:144.85pt;z-index:251659264;mso-width-relative:margin;mso-height-relative:margin" coordsize="28575,3563" o:gfxdata="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">
-                <v:shape id="Text Box 2" o:spid="_x0000_s1043" type="#_x0000_t202" style="position:absolute;width:28575;height:513;visibility:visible;mso-wrap-style:square;v-text-anchor:top" o:gfxdata="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">
-                  <v:textbox>
-                    <w:txbxContent>
-                      <w:p>
-                        <w:pPr>
-                          <w:jc w:val="center"/>
-                          <w:rPr>
-                            <w:sz w:val="20"/>
-                          </w:rPr>
-                        </w:pPr>
-                        <w:proofErr w:type="spellStart"/>
-                        <w:r>
-                          <w:rPr>
-                            <w:sz w:val="20"/>
-                          </w:rPr>
-                          <w:t>MeatCheese</w:t>
-                        </w:r>
-                        <w:proofErr w:type="spellEnd"/>
-                        <w:r>
-                          <w:rPr>
-                            <w:sz w:val="20"/>
-                          </w:rPr>
-                          <w:t xml:space="preserve"> Class</w:t>
-                        </w:r>
-                      </w:p>
-                    </w:txbxContent>
-                  </v:textbox>
-                </v:shape>
-                <v:shape id="Text Box 7" o:spid="_x0000_s1044" type="#_x0000_t202" style="position:absolute;top:512;width:28575;height:791;visibility:visible;mso-wrap-style:square;v-text-anchor:top" o:gfxdata="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">
-                  <v:textbox>
-                    <w:txbxContent>
-                      <w:p>
-                        <w:pPr>
-                          <w:pStyle w:val="ListParagraph"/>
-                          <w:numPr>
-                            <w:ilvl w:val="0"/>
-                            <w:numId w:val="1"/>
-                          </w:numPr>
-                          <w:rPr>
-                            <w:sz w:val="20"/>
-                          </w:rPr>
-                        </w:pPr>
-                        <w:r>
-                          <w:rPr>
-                            <w:sz w:val="20"/>
-                          </w:rPr>
-                          <w:t>type</w:t>
-                        </w:r>
-                        <w:r>
-                          <w:rPr>
-                            <w:sz w:val="20"/>
-                          </w:rPr>
-                          <w:t>: String</w:t>
-                        </w:r>
-                      </w:p>
-                      <w:p>
-                        <w:pPr>
-                          <w:pStyle w:val="ListParagraph"/>
-                          <w:numPr>
-                            <w:ilvl w:val="0"/>
-                            <w:numId w:val="1"/>
-                          </w:numPr>
-                          <w:rPr>
-                            <w:sz w:val="20"/>
-                          </w:rPr>
-                        </w:pPr>
-                        <w:r>
-                          <w:rPr>
-                            <w:sz w:val="20"/>
-                          </w:rPr>
-                          <w:t>cost: double</w:t>
-                        </w:r>
-                      </w:p>
-                    </w:txbxContent>
-                  </v:textbox>
-                </v:shape>
-                <v:shape id="Text Box 8" o:spid="_x0000_s1045" type="#_x0000_t202" style="position:absolute;top:1303;width:28575;height:2260;visibility:visible;mso-wrap-style:square;v-text-anchor:top" o:gfxdata="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">
-                  <v:textbox>
-                    <w:txbxContent>
-                      <w:p>
-                        <w:pPr>
-                          <w:spacing w:after="0"/>
-                          <w:rPr>
-                            <w:sz w:val="20"/>
-                          </w:rPr>
-                        </w:pPr>
-                        <w:r>
-                          <w:rPr>
-                            <w:sz w:val="20"/>
-                          </w:rPr>
-                          <w:t xml:space="preserve">+ </w:t>
-                        </w:r>
-                        <w:proofErr w:type="spellStart"/>
-                        <w:proofErr w:type="gramStart"/>
-                        <w:r>
-                          <w:rPr>
-                            <w:sz w:val="20"/>
-                          </w:rPr>
-                          <w:t>MeatCheese</w:t>
-                        </w:r>
-                        <w:proofErr w:type="spellEnd"/>
-                        <w:r>
-                          <w:rPr>
-                            <w:sz w:val="20"/>
-                          </w:rPr>
-                          <w:t>(</w:t>
-                        </w:r>
-                        <w:proofErr w:type="gramEnd"/>
-                        <w:r>
-                          <w:rPr>
-                            <w:sz w:val="20"/>
-                          </w:rPr>
-                          <w:t>)</w:t>
-                        </w:r>
-                      </w:p>
-                      <w:p>
-                        <w:pPr>
-                          <w:spacing w:after="0"/>
-                          <w:rPr>
-                            <w:sz w:val="20"/>
-                          </w:rPr>
-                        </w:pPr>
-                        <w:r>
-                          <w:rPr>
-                            <w:sz w:val="20"/>
-                          </w:rPr>
-                          <w:t xml:space="preserve">+ </w:t>
-                        </w:r>
-                        <w:proofErr w:type="spellStart"/>
-                        <w:proofErr w:type="gramStart"/>
-                        <w:r>
-                          <w:rPr>
-                            <w:sz w:val="20"/>
-                          </w:rPr>
-                          <w:t>MeatCheese</w:t>
-                        </w:r>
-                        <w:proofErr w:type="spellEnd"/>
-                        <w:r>
-                          <w:rPr>
-                            <w:sz w:val="20"/>
-                          </w:rPr>
-                          <w:t>(</w:t>
-                        </w:r>
-                        <w:proofErr w:type="gramEnd"/>
-                        <w:r>
-                          <w:rPr>
-                            <w:sz w:val="20"/>
-                          </w:rPr>
-                          <w:t>)</w:t>
-                        </w:r>
-                      </w:p>
-                      <w:p>
-                        <w:pPr>
-                          <w:spacing w:after="0"/>
-                          <w:rPr>
-                            <w:sz w:val="20"/>
-                          </w:rPr>
-                        </w:pPr>
-                        <w:r>
-                          <w:rPr>
-                            <w:sz w:val="20"/>
-                          </w:rPr>
-                          <w:t xml:space="preserve">+ </w:t>
-                        </w:r>
-                        <w:proofErr w:type="spellStart"/>
-                        <w:proofErr w:type="gramStart"/>
-                        <w:r>
-                          <w:rPr>
-                            <w:sz w:val="20"/>
-                          </w:rPr>
-                          <w:t>getType</w:t>
                         </w:r>
                         <w:proofErr w:type="spellEnd"/>
                         <w:r>
@@ -4335,7 +4315,7 @@
 </file>
 
 <file path=customXml/itemProps1.xml><?xml version="1.0" encoding="utf-8"?>
-<ds:datastoreItem xmlns:ds="http://schemas.openxmlformats.org/officeDocument/2006/customXml" ds:itemID="{844403B6-E7A7-4194-9A1E-7FB83B22E069}">
+<ds:datastoreItem xmlns:ds="http://schemas.openxmlformats.org/officeDocument/2006/customXml" ds:itemID="{52997AED-AE32-41AE-AFCD-CAC915E8ED66}">
   <ds:schemaRefs>
     <ds:schemaRef ds:uri="http://schemas.openxmlformats.org/officeDocument/2006/bibliography"/>
   </ds:schemaRefs>

</xml_diff>